<commit_message>
[Edit] Updated contents to reflect the current project.
</commit_message>
<xml_diff>
--- a/Project Management Documentation/Project Specification and Division of Work (rev3).docx
+++ b/Project Management Documentation/Project Specification and Division of Work (rev3).docx
@@ -93,16 +93,10 @@
         </w:numPr>
       </w:pPr>
       <w:r>
-        <w:t xml:space="preserve">Modify a standard </w:t>
-      </w:r>
-      <w:r>
-        <w:rPr>
-          <w:i/>
-        </w:rPr>
-        <w:t>‘Nerf’</w:t>
-      </w:r>
-      <w:r>
-        <w:t xml:space="preserve"> gun (or similar) such that it can be controlled by electronic means.</w:t>
+        <w:t>Design and create a custom firing mechanism capable of firing foam “Nerf” darts</w:t>
+      </w:r>
+      <w:r>
+        <w:t>.</w:t>
       </w:r>
     </w:p>
     <w:p>
@@ -126,7 +120,13 @@
         </w:numPr>
       </w:pPr>
       <w:r>
-        <w:t>Develop a bullet counting system with scope to incorporate reloading mechanics.</w:t>
+        <w:t>Develop a bullet counting system with scope to incorporate reloading mechanics</w:t>
+      </w:r>
+      <w:r>
+        <w:t xml:space="preserve"> if the design permits</w:t>
+      </w:r>
+      <w:r>
+        <w:t>.</w:t>
       </w:r>
     </w:p>
     <w:p>
@@ -207,14 +207,13 @@
         <w:tblLook w:val="04A0" w:firstRow="1" w:lastRow="0" w:firstColumn="1" w:lastColumn="0" w:noHBand="0" w:noVBand="1"/>
       </w:tblPr>
       <w:tblGrid>
-        <w:gridCol w:w="946"/>
-        <w:gridCol w:w="1003"/>
-        <w:gridCol w:w="1003"/>
+        <w:gridCol w:w="1138"/>
+        <w:gridCol w:w="1138"/>
         <w:gridCol w:w="1259"/>
         <w:gridCol w:w="1247"/>
-        <w:gridCol w:w="972"/>
-        <w:gridCol w:w="910"/>
-        <w:gridCol w:w="1676"/>
+        <w:gridCol w:w="1054"/>
+        <w:gridCol w:w="1085"/>
+        <w:gridCol w:w="2095"/>
       </w:tblGrid>
       <w:tr>
         <w:trPr>
@@ -224,7 +223,7 @@
           <w:tcPr>
             <w:cnfStyle w:val="001000000000" w:firstRow="0" w:lastRow="0" w:firstColumn="1" w:lastColumn="0" w:oddVBand="0" w:evenVBand="0" w:oddHBand="0" w:evenHBand="0" w:firstRowFirstColumn="0" w:firstRowLastColumn="0" w:lastRowFirstColumn="0" w:lastRowLastColumn="0"/>
             <w:tcW w:w="0" w:type="auto"/>
-            <w:gridSpan w:val="8"/>
+            <w:gridSpan w:val="7"/>
           </w:tcPr>
           <w:p>
             <w:pPr>
@@ -271,7 +270,7 @@
                 <w:sz w:val="20"/>
                 <w:szCs w:val="20"/>
               </w:rPr>
-              <w:t>Joan Garcia Castro</w:t>
+              <w:t>Andrew Dean</w:t>
             </w:r>
           </w:p>
         </w:tc>
@@ -294,13 +293,13 @@
                 <w:sz w:val="20"/>
                 <w:szCs w:val="20"/>
               </w:rPr>
-              <w:t>Andrew Dean</w:t>
-            </w:r>
-          </w:p>
-        </w:tc>
-        <w:tc>
-          <w:tcPr>
-            <w:tcW w:w="0" w:type="auto"/>
+              <w:t>Chris Halsall</w:t>
+            </w:r>
+          </w:p>
+        </w:tc>
+        <w:tc>
+          <w:tcPr>
+            <w:tcW w:w="1259" w:type="dxa"/>
           </w:tcPr>
           <w:p>
             <w:pPr>
@@ -317,13 +316,13 @@
                 <w:sz w:val="20"/>
                 <w:szCs w:val="20"/>
               </w:rPr>
-              <w:t>Chris Halsall</w:t>
-            </w:r>
-          </w:p>
-        </w:tc>
-        <w:tc>
-          <w:tcPr>
-            <w:tcW w:w="1259" w:type="dxa"/>
+              <w:t>Joshua McField</w:t>
+            </w:r>
+          </w:p>
+        </w:tc>
+        <w:tc>
+          <w:tcPr>
+            <w:tcW w:w="1247" w:type="dxa"/>
           </w:tcPr>
           <w:p>
             <w:pPr>
@@ -340,31 +339,36 @@
                 <w:sz w:val="20"/>
                 <w:szCs w:val="20"/>
               </w:rPr>
-              <w:t>Josh</w:t>
-            </w:r>
-            <w:r>
+              <w:t>Kamyar Homampour</w:t>
+            </w:r>
+          </w:p>
+        </w:tc>
+        <w:tc>
+          <w:tcPr>
+            <w:tcW w:w="0" w:type="auto"/>
+          </w:tcPr>
+          <w:p>
+            <w:pPr>
+              <w:cnfStyle w:val="000000100000" w:firstRow="0" w:lastRow="0" w:firstColumn="0" w:lastColumn="0" w:oddVBand="0" w:evenVBand="0" w:oddHBand="1" w:evenHBand="0" w:firstRowFirstColumn="0" w:firstRowLastColumn="0" w:lastRowFirstColumn="0" w:lastRowLastColumn="0"/>
               <w:rPr>
                 <w:rFonts w:cstheme="minorHAnsi"/>
                 <w:sz w:val="20"/>
                 <w:szCs w:val="20"/>
               </w:rPr>
-              <w:t xml:space="preserve">ua </w:t>
-            </w:r>
-            <w:proofErr w:type="spellStart"/>
+            </w:pPr>
             <w:r>
               <w:rPr>
                 <w:rFonts w:cstheme="minorHAnsi"/>
                 <w:sz w:val="20"/>
                 <w:szCs w:val="20"/>
               </w:rPr>
-              <w:t>McField</w:t>
-            </w:r>
-            <w:proofErr w:type="spellEnd"/>
-          </w:p>
-        </w:tc>
-        <w:tc>
-          <w:tcPr>
-            <w:tcW w:w="1144" w:type="dxa"/>
+              <w:t>Joel Okanta</w:t>
+            </w:r>
+          </w:p>
+        </w:tc>
+        <w:tc>
+          <w:tcPr>
+            <w:tcW w:w="0" w:type="auto"/>
           </w:tcPr>
           <w:p>
             <w:pPr>
@@ -375,151 +379,37 @@
                 <w:szCs w:val="20"/>
               </w:rPr>
             </w:pPr>
-            <w:proofErr w:type="spellStart"/>
             <w:r>
               <w:rPr>
                 <w:rFonts w:cstheme="minorHAnsi"/>
                 <w:sz w:val="20"/>
                 <w:szCs w:val="20"/>
               </w:rPr>
-              <w:t>Kamyar</w:t>
-            </w:r>
-            <w:proofErr w:type="spellEnd"/>
-            <w:r>
+              <w:t>Sian Leigh Pugh</w:t>
+            </w:r>
+          </w:p>
+        </w:tc>
+        <w:tc>
+          <w:tcPr>
+            <w:tcW w:w="0" w:type="auto"/>
+          </w:tcPr>
+          <w:p>
+            <w:pPr>
+              <w:cnfStyle w:val="000000100000" w:firstRow="0" w:lastRow="0" w:firstColumn="0" w:lastColumn="0" w:oddVBand="0" w:evenVBand="0" w:oddHBand="1" w:evenHBand="0" w:firstRowFirstColumn="0" w:firstRowLastColumn="0" w:lastRowFirstColumn="0" w:lastRowLastColumn="0"/>
               <w:rPr>
                 <w:rFonts w:cstheme="minorHAnsi"/>
                 <w:sz w:val="20"/>
                 <w:szCs w:val="20"/>
               </w:rPr>
-              <w:t xml:space="preserve"> </w:t>
-            </w:r>
-            <w:proofErr w:type="spellStart"/>
+            </w:pPr>
             <w:r>
               <w:rPr>
                 <w:rFonts w:cstheme="minorHAnsi"/>
                 <w:sz w:val="20"/>
                 <w:szCs w:val="20"/>
               </w:rPr>
-              <w:t>Homampour</w:t>
-            </w:r>
-            <w:proofErr w:type="spellEnd"/>
-          </w:p>
-        </w:tc>
-        <w:tc>
-          <w:tcPr>
-            <w:tcW w:w="0" w:type="auto"/>
-          </w:tcPr>
-          <w:p>
-            <w:pPr>
-              <w:cnfStyle w:val="000000100000" w:firstRow="0" w:lastRow="0" w:firstColumn="0" w:lastColumn="0" w:oddVBand="0" w:evenVBand="0" w:oddHBand="1" w:evenHBand="0" w:firstRowFirstColumn="0" w:firstRowLastColumn="0" w:lastRowFirstColumn="0" w:lastRowLastColumn="0"/>
-              <w:rPr>
-                <w:rFonts w:cstheme="minorHAnsi"/>
-                <w:sz w:val="20"/>
-                <w:szCs w:val="20"/>
-              </w:rPr>
-            </w:pPr>
-            <w:r>
-              <w:rPr>
-                <w:rFonts w:cstheme="minorHAnsi"/>
-                <w:sz w:val="20"/>
-                <w:szCs w:val="20"/>
-              </w:rPr>
-              <w:t xml:space="preserve">Joel </w:t>
-            </w:r>
-            <w:proofErr w:type="spellStart"/>
-            <w:r>
-              <w:rPr>
-                <w:rFonts w:cstheme="minorHAnsi"/>
-                <w:sz w:val="20"/>
-                <w:szCs w:val="20"/>
-              </w:rPr>
-              <w:t>Okanta</w:t>
-            </w:r>
-            <w:proofErr w:type="spellEnd"/>
-          </w:p>
-        </w:tc>
-        <w:tc>
-          <w:tcPr>
-            <w:tcW w:w="0" w:type="auto"/>
-          </w:tcPr>
-          <w:p>
-            <w:pPr>
-              <w:cnfStyle w:val="000000100000" w:firstRow="0" w:lastRow="0" w:firstColumn="0" w:lastColumn="0" w:oddVBand="0" w:evenVBand="0" w:oddHBand="1" w:evenHBand="0" w:firstRowFirstColumn="0" w:firstRowLastColumn="0" w:lastRowFirstColumn="0" w:lastRowLastColumn="0"/>
-              <w:rPr>
-                <w:rFonts w:cstheme="minorHAnsi"/>
-                <w:sz w:val="20"/>
-                <w:szCs w:val="20"/>
-              </w:rPr>
-            </w:pPr>
-            <w:r>
-              <w:rPr>
-                <w:rFonts w:cstheme="minorHAnsi"/>
-                <w:sz w:val="20"/>
-                <w:szCs w:val="20"/>
-              </w:rPr>
-              <w:t>Sian Leigh Pugh</w:t>
-            </w:r>
-          </w:p>
-        </w:tc>
-        <w:tc>
-          <w:tcPr>
-            <w:tcW w:w="0" w:type="auto"/>
-          </w:tcPr>
-          <w:p>
-            <w:pPr>
-              <w:cnfStyle w:val="000000100000" w:firstRow="0" w:lastRow="0" w:firstColumn="0" w:lastColumn="0" w:oddVBand="0" w:evenVBand="0" w:oddHBand="1" w:evenHBand="0" w:firstRowFirstColumn="0" w:firstRowLastColumn="0" w:lastRowFirstColumn="0" w:lastRowLastColumn="0"/>
-              <w:rPr>
-                <w:rFonts w:cstheme="minorHAnsi"/>
-                <w:sz w:val="20"/>
-                <w:szCs w:val="20"/>
-              </w:rPr>
-            </w:pPr>
-            <w:proofErr w:type="spellStart"/>
-            <w:r>
-              <w:rPr>
-                <w:rFonts w:cstheme="minorHAnsi"/>
-                <w:sz w:val="20"/>
-                <w:szCs w:val="20"/>
-              </w:rPr>
-              <w:t>Harshitha</w:t>
-            </w:r>
-            <w:proofErr w:type="spellEnd"/>
-            <w:r>
-              <w:rPr>
-                <w:rFonts w:cstheme="minorHAnsi"/>
-                <w:sz w:val="20"/>
-                <w:szCs w:val="20"/>
-              </w:rPr>
-              <w:t xml:space="preserve"> </w:t>
-            </w:r>
-            <w:proofErr w:type="spellStart"/>
-            <w:r>
-              <w:rPr>
-                <w:rFonts w:cstheme="minorHAnsi"/>
-                <w:sz w:val="20"/>
-                <w:szCs w:val="20"/>
-              </w:rPr>
-              <w:t>Jayamala</w:t>
-            </w:r>
-            <w:proofErr w:type="spellEnd"/>
-            <w:r>
-              <w:rPr>
-                <w:rFonts w:cstheme="minorHAnsi"/>
-                <w:sz w:val="20"/>
-                <w:szCs w:val="20"/>
-              </w:rPr>
-              <w:t xml:space="preserve"> </w:t>
-            </w:r>
-            <w:proofErr w:type="spellStart"/>
-            <w:r>
-              <w:rPr>
-                <w:rFonts w:cstheme="minorHAnsi"/>
-                <w:sz w:val="20"/>
-                <w:szCs w:val="20"/>
-              </w:rPr>
-              <w:t>Thimmegowda</w:t>
-            </w:r>
-            <w:proofErr w:type="spellEnd"/>
+              <w:t>Harshitha Jayamala Thimmegowda</w:t>
+            </w:r>
           </w:p>
         </w:tc>
       </w:tr>
@@ -547,9 +437,11 @@
                 <w:sz w:val="16"/>
                 <w:szCs w:val="16"/>
               </w:rPr>
-              <w:t xml:space="preserve">- </w:t>
-            </w:r>
-            <w:r>
+              <w:t>-Arduino</w:t>
+            </w:r>
+          </w:p>
+          <w:p>
+            <w:pPr>
               <w:rPr>
                 <w:rFonts w:cstheme="minorHAnsi"/>
                 <w:b w:val="0"/>
@@ -557,11 +449,8 @@
                 <w:sz w:val="16"/>
                 <w:szCs w:val="16"/>
               </w:rPr>
-              <w:t>C/C++</w:t>
-            </w:r>
-          </w:p>
-          <w:p>
-            <w:pPr>
+            </w:pPr>
+            <w:r>
               <w:rPr>
                 <w:rFonts w:cstheme="minorHAnsi"/>
                 <w:b w:val="0"/>
@@ -569,8 +458,11 @@
                 <w:sz w:val="16"/>
                 <w:szCs w:val="16"/>
               </w:rPr>
-            </w:pPr>
-            <w:r>
+              <w:t>-ESP32</w:t>
+            </w:r>
+          </w:p>
+          <w:p>
+            <w:pPr>
               <w:rPr>
                 <w:rFonts w:cstheme="minorHAnsi"/>
                 <w:b w:val="0"/>
@@ -578,8 +470,7 @@
                 <w:sz w:val="16"/>
                 <w:szCs w:val="16"/>
               </w:rPr>
-              <w:t>-</w:t>
-            </w:r>
+            </w:pPr>
             <w:r>
               <w:rPr>
                 <w:rFonts w:cstheme="minorHAnsi"/>
@@ -588,17 +479,9 @@
                 <w:sz w:val="16"/>
                 <w:szCs w:val="16"/>
               </w:rPr>
-              <w:t>MATLAB</w:t>
-            </w:r>
-          </w:p>
-          <w:p>
-            <w:pPr>
-              <w:rPr>
-                <w:rFonts w:cstheme="minorHAnsi"/>
-                <w:sz w:val="16"/>
-                <w:szCs w:val="16"/>
-              </w:rPr>
-            </w:pPr>
+              <w:t>-</w:t>
+            </w:r>
+            <w:proofErr w:type="spellStart"/>
             <w:r>
               <w:rPr>
                 <w:rFonts w:cstheme="minorHAnsi"/>
@@ -607,9 +490,12 @@
                 <w:sz w:val="16"/>
                 <w:szCs w:val="16"/>
               </w:rPr>
-              <w:t>-</w:t>
-            </w:r>
-            <w:r>
+              <w:t>RasPi</w:t>
+            </w:r>
+            <w:proofErr w:type="spellEnd"/>
+          </w:p>
+          <w:p>
+            <w:pPr>
               <w:rPr>
                 <w:rFonts w:cstheme="minorHAnsi"/>
                 <w:b w:val="0"/>
@@ -617,16 +503,6 @@
                 <w:sz w:val="16"/>
                 <w:szCs w:val="16"/>
               </w:rPr>
-              <w:t>Java</w:t>
-            </w:r>
-          </w:p>
-          <w:p>
-            <w:pPr>
-              <w:rPr>
-                <w:rFonts w:cstheme="minorHAnsi"/>
-                <w:sz w:val="16"/>
-                <w:szCs w:val="16"/>
-              </w:rPr>
             </w:pPr>
             <w:r>
               <w:rPr>
@@ -636,9 +512,11 @@
                 <w:sz w:val="16"/>
                 <w:szCs w:val="16"/>
               </w:rPr>
-              <w:t>-</w:t>
-            </w:r>
-            <w:r>
+              <w:t>-C/C++</w:t>
+            </w:r>
+          </w:p>
+          <w:p>
+            <w:pPr>
               <w:rPr>
                 <w:rFonts w:cstheme="minorHAnsi"/>
                 <w:b w:val="0"/>
@@ -646,16 +524,6 @@
                 <w:sz w:val="16"/>
                 <w:szCs w:val="16"/>
               </w:rPr>
-              <w:t>Python</w:t>
-            </w:r>
-          </w:p>
-          <w:p>
-            <w:pPr>
-              <w:rPr>
-                <w:rFonts w:cstheme="minorHAnsi"/>
-                <w:sz w:val="16"/>
-                <w:szCs w:val="16"/>
-              </w:rPr>
             </w:pPr>
             <w:r>
               <w:rPr>
@@ -665,9 +533,11 @@
                 <w:sz w:val="16"/>
                 <w:szCs w:val="16"/>
               </w:rPr>
-              <w:t>-</w:t>
-            </w:r>
-            <w:r>
+              <w:t>-MATLAB</w:t>
+            </w:r>
+          </w:p>
+          <w:p>
+            <w:pPr>
               <w:rPr>
                 <w:rFonts w:cstheme="minorHAnsi"/>
                 <w:b w:val="0"/>
@@ -675,16 +545,6 @@
                 <w:sz w:val="16"/>
                 <w:szCs w:val="16"/>
               </w:rPr>
-              <w:t>Arduino</w:t>
-            </w:r>
-          </w:p>
-          <w:p>
-            <w:pPr>
-              <w:rPr>
-                <w:rFonts w:cstheme="minorHAnsi"/>
-                <w:sz w:val="16"/>
-                <w:szCs w:val="16"/>
-              </w:rPr>
             </w:pPr>
             <w:r>
               <w:rPr>
@@ -694,10 +554,11 @@
                 <w:sz w:val="16"/>
                 <w:szCs w:val="16"/>
               </w:rPr>
-              <w:t>-</w:t>
-            </w:r>
-            <w:proofErr w:type="spellStart"/>
-            <w:r>
+              <w:t>-Python</w:t>
+            </w:r>
+          </w:p>
+          <w:p>
+            <w:pPr>
               <w:rPr>
                 <w:rFonts w:cstheme="minorHAnsi"/>
                 <w:b w:val="0"/>
@@ -705,17 +566,6 @@
                 <w:sz w:val="16"/>
                 <w:szCs w:val="16"/>
               </w:rPr>
-              <w:t>RasPi</w:t>
-            </w:r>
-            <w:proofErr w:type="spellEnd"/>
-          </w:p>
-          <w:p>
-            <w:pPr>
-              <w:rPr>
-                <w:rFonts w:cstheme="minorHAnsi"/>
-                <w:sz w:val="16"/>
-                <w:szCs w:val="16"/>
-              </w:rPr>
             </w:pPr>
             <w:r>
               <w:rPr>
@@ -725,9 +575,11 @@
                 <w:sz w:val="16"/>
                 <w:szCs w:val="16"/>
               </w:rPr>
-              <w:t>-</w:t>
-            </w:r>
-            <w:r>
+              <w:t>-3D Design</w:t>
+            </w:r>
+          </w:p>
+          <w:p>
+            <w:pPr>
               <w:rPr>
                 <w:rFonts w:cstheme="minorHAnsi"/>
                 <w:b w:val="0"/>
@@ -735,16 +587,6 @@
                 <w:sz w:val="16"/>
                 <w:szCs w:val="16"/>
               </w:rPr>
-              <w:t>Android Studio</w:t>
-            </w:r>
-          </w:p>
-          <w:p>
-            <w:pPr>
-              <w:rPr>
-                <w:rFonts w:cstheme="minorHAnsi"/>
-                <w:sz w:val="16"/>
-                <w:szCs w:val="16"/>
-              </w:rPr>
             </w:pPr>
             <w:r>
               <w:rPr>
@@ -754,48 +596,578 @@
                 <w:sz w:val="16"/>
                 <w:szCs w:val="16"/>
               </w:rPr>
+              <w:t>-Electronics Design</w:t>
+            </w:r>
+          </w:p>
+        </w:tc>
+        <w:tc>
+          <w:tcPr>
+            <w:tcW w:w="0" w:type="auto"/>
+          </w:tcPr>
+          <w:p>
+            <w:pPr>
+              <w:cnfStyle w:val="000000000000" w:firstRow="0" w:lastRow="0" w:firstColumn="0" w:lastColumn="0" w:oddVBand="0" w:evenVBand="0" w:oddHBand="0" w:evenHBand="0" w:firstRowFirstColumn="0" w:firstRowLastColumn="0" w:lastRowFirstColumn="0" w:lastRowLastColumn="0"/>
+              <w:rPr>
+                <w:rFonts w:cstheme="minorHAnsi"/>
+                <w:sz w:val="16"/>
+                <w:szCs w:val="16"/>
+              </w:rPr>
+            </w:pPr>
+            <w:r>
+              <w:rPr>
+                <w:rFonts w:cstheme="minorHAnsi"/>
+                <w:sz w:val="16"/>
+                <w:szCs w:val="16"/>
+              </w:rPr>
+              <w:t>-C/C++</w:t>
+            </w:r>
+          </w:p>
+          <w:p>
+            <w:pPr>
+              <w:cnfStyle w:val="000000000000" w:firstRow="0" w:lastRow="0" w:firstColumn="0" w:lastColumn="0" w:oddVBand="0" w:evenVBand="0" w:oddHBand="0" w:evenHBand="0" w:firstRowFirstColumn="0" w:firstRowLastColumn="0" w:lastRowFirstColumn="0" w:lastRowLastColumn="0"/>
+              <w:rPr>
+                <w:rFonts w:cstheme="minorHAnsi"/>
+                <w:sz w:val="16"/>
+                <w:szCs w:val="16"/>
+              </w:rPr>
+            </w:pPr>
+            <w:r>
+              <w:rPr>
+                <w:rFonts w:cstheme="minorHAnsi"/>
+                <w:sz w:val="16"/>
+                <w:szCs w:val="16"/>
+              </w:rPr>
+              <w:t>-HTML</w:t>
+            </w:r>
+          </w:p>
+          <w:p>
+            <w:pPr>
+              <w:cnfStyle w:val="000000000000" w:firstRow="0" w:lastRow="0" w:firstColumn="0" w:lastColumn="0" w:oddVBand="0" w:evenVBand="0" w:oddHBand="0" w:evenHBand="0" w:firstRowFirstColumn="0" w:firstRowLastColumn="0" w:lastRowFirstColumn="0" w:lastRowLastColumn="0"/>
+              <w:rPr>
+                <w:rFonts w:cstheme="minorHAnsi"/>
+                <w:sz w:val="16"/>
+                <w:szCs w:val="16"/>
+              </w:rPr>
+            </w:pPr>
+            <w:r>
+              <w:rPr>
+                <w:rFonts w:cstheme="minorHAnsi"/>
+                <w:sz w:val="16"/>
+                <w:szCs w:val="16"/>
+              </w:rPr>
+              <w:t>-CSS</w:t>
+            </w:r>
+          </w:p>
+          <w:p>
+            <w:pPr>
+              <w:cnfStyle w:val="000000000000" w:firstRow="0" w:lastRow="0" w:firstColumn="0" w:lastColumn="0" w:oddVBand="0" w:evenVBand="0" w:oddHBand="0" w:evenHBand="0" w:firstRowFirstColumn="0" w:firstRowLastColumn="0" w:lastRowFirstColumn="0" w:lastRowLastColumn="0"/>
+              <w:rPr>
+                <w:rFonts w:cstheme="minorHAnsi"/>
+                <w:sz w:val="16"/>
+                <w:szCs w:val="16"/>
+              </w:rPr>
+            </w:pPr>
+            <w:r>
+              <w:rPr>
+                <w:rFonts w:cstheme="minorHAnsi"/>
+                <w:sz w:val="16"/>
+                <w:szCs w:val="16"/>
+              </w:rPr>
+              <w:t>-Arduino</w:t>
+            </w:r>
+          </w:p>
+          <w:p>
+            <w:pPr>
+              <w:cnfStyle w:val="000000000000" w:firstRow="0" w:lastRow="0" w:firstColumn="0" w:lastColumn="0" w:oddVBand="0" w:evenVBand="0" w:oddHBand="0" w:evenHBand="0" w:firstRowFirstColumn="0" w:firstRowLastColumn="0" w:lastRowFirstColumn="0" w:lastRowLastColumn="0"/>
+              <w:rPr>
+                <w:rFonts w:cstheme="minorHAnsi"/>
+                <w:sz w:val="16"/>
+                <w:szCs w:val="16"/>
+              </w:rPr>
+            </w:pPr>
+            <w:r>
+              <w:rPr>
+                <w:rFonts w:cstheme="minorHAnsi"/>
+                <w:sz w:val="16"/>
+                <w:szCs w:val="16"/>
+              </w:rPr>
+              <w:t>-3D Design</w:t>
+            </w:r>
+          </w:p>
+          <w:p>
+            <w:pPr>
+              <w:cnfStyle w:val="000000000000" w:firstRow="0" w:lastRow="0" w:firstColumn="0" w:lastColumn="0" w:oddVBand="0" w:evenVBand="0" w:oddHBand="0" w:evenHBand="0" w:firstRowFirstColumn="0" w:firstRowLastColumn="0" w:lastRowFirstColumn="0" w:lastRowLastColumn="0"/>
+              <w:rPr>
+                <w:rFonts w:cstheme="minorHAnsi"/>
+                <w:sz w:val="16"/>
+                <w:szCs w:val="16"/>
+              </w:rPr>
+            </w:pPr>
+            <w:r>
+              <w:rPr>
+                <w:rFonts w:cstheme="minorHAnsi"/>
+                <w:sz w:val="16"/>
+                <w:szCs w:val="16"/>
+              </w:rPr>
+              <w:t>-Electronics Design</w:t>
+            </w:r>
+          </w:p>
+        </w:tc>
+        <w:tc>
+          <w:tcPr>
+            <w:tcW w:w="1259" w:type="dxa"/>
+          </w:tcPr>
+          <w:p>
+            <w:pPr>
+              <w:cnfStyle w:val="000000000000" w:firstRow="0" w:lastRow="0" w:firstColumn="0" w:lastColumn="0" w:oddVBand="0" w:evenVBand="0" w:oddHBand="0" w:evenHBand="0" w:firstRowFirstColumn="0" w:firstRowLastColumn="0" w:lastRowFirstColumn="0" w:lastRowLastColumn="0"/>
+              <w:rPr>
+                <w:rFonts w:cstheme="minorHAnsi"/>
+                <w:sz w:val="16"/>
+                <w:szCs w:val="16"/>
+              </w:rPr>
+            </w:pPr>
+            <w:r>
+              <w:rPr>
+                <w:rFonts w:cstheme="minorHAnsi"/>
+                <w:sz w:val="16"/>
+                <w:szCs w:val="16"/>
+              </w:rPr>
+              <w:t>-C#/C++</w:t>
+            </w:r>
+          </w:p>
+          <w:p>
+            <w:pPr>
+              <w:cnfStyle w:val="000000000000" w:firstRow="0" w:lastRow="0" w:firstColumn="0" w:lastColumn="0" w:oddVBand="0" w:evenVBand="0" w:oddHBand="0" w:evenHBand="0" w:firstRowFirstColumn="0" w:firstRowLastColumn="0" w:lastRowFirstColumn="0" w:lastRowLastColumn="0"/>
+              <w:rPr>
+                <w:rFonts w:cstheme="minorHAnsi"/>
+                <w:sz w:val="16"/>
+                <w:szCs w:val="16"/>
+              </w:rPr>
+            </w:pPr>
+            <w:r>
+              <w:rPr>
+                <w:rFonts w:cstheme="minorHAnsi"/>
+                <w:sz w:val="16"/>
+                <w:szCs w:val="16"/>
+              </w:rPr>
+              <w:t>-MATLAB</w:t>
+            </w:r>
+          </w:p>
+          <w:p>
+            <w:pPr>
+              <w:cnfStyle w:val="000000000000" w:firstRow="0" w:lastRow="0" w:firstColumn="0" w:lastColumn="0" w:oddVBand="0" w:evenVBand="0" w:oddHBand="0" w:evenHBand="0" w:firstRowFirstColumn="0" w:firstRowLastColumn="0" w:lastRowFirstColumn="0" w:lastRowLastColumn="0"/>
+              <w:rPr>
+                <w:rFonts w:cstheme="minorHAnsi"/>
+                <w:sz w:val="16"/>
+                <w:szCs w:val="16"/>
+              </w:rPr>
+            </w:pPr>
+            <w:r>
+              <w:rPr>
+                <w:rFonts w:cstheme="minorHAnsi"/>
+                <w:sz w:val="16"/>
+                <w:szCs w:val="16"/>
+              </w:rPr>
               <w:t>-</w:t>
             </w:r>
-            <w:r>
-              <w:rPr>
-                <w:rFonts w:cstheme="minorHAnsi"/>
-                <w:b w:val="0"/>
-                <w:bCs w:val="0"/>
-                <w:sz w:val="16"/>
-                <w:szCs w:val="16"/>
-              </w:rPr>
-              <w:t>3D Design</w:t>
-            </w:r>
-          </w:p>
-          <w:p>
-            <w:pPr>
-              <w:rPr>
-                <w:rFonts w:cstheme="minorHAnsi"/>
-                <w:b w:val="0"/>
-                <w:bCs w:val="0"/>
-                <w:sz w:val="16"/>
-                <w:szCs w:val="16"/>
-              </w:rPr>
-            </w:pPr>
-            <w:r>
-              <w:rPr>
-                <w:rFonts w:cstheme="minorHAnsi"/>
-                <w:b w:val="0"/>
-                <w:bCs w:val="0"/>
+            <w:proofErr w:type="spellStart"/>
+            <w:r>
+              <w:rPr>
+                <w:rFonts w:cstheme="minorHAnsi"/>
+                <w:sz w:val="16"/>
+                <w:szCs w:val="16"/>
+              </w:rPr>
+              <w:t>Javascript</w:t>
+            </w:r>
+            <w:proofErr w:type="spellEnd"/>
+          </w:p>
+          <w:p>
+            <w:pPr>
+              <w:cnfStyle w:val="000000000000" w:firstRow="0" w:lastRow="0" w:firstColumn="0" w:lastColumn="0" w:oddVBand="0" w:evenVBand="0" w:oddHBand="0" w:evenHBand="0" w:firstRowFirstColumn="0" w:firstRowLastColumn="0" w:lastRowFirstColumn="0" w:lastRowLastColumn="0"/>
+              <w:rPr>
+                <w:rFonts w:cstheme="minorHAnsi"/>
+                <w:sz w:val="16"/>
+                <w:szCs w:val="16"/>
+              </w:rPr>
+            </w:pPr>
+            <w:r>
+              <w:rPr>
+                <w:rFonts w:cstheme="minorHAnsi"/>
+                <w:sz w:val="16"/>
+                <w:szCs w:val="16"/>
+              </w:rPr>
+              <w:t>-SQL</w:t>
+            </w:r>
+          </w:p>
+          <w:p>
+            <w:pPr>
+              <w:cnfStyle w:val="000000000000" w:firstRow="0" w:lastRow="0" w:firstColumn="0" w:lastColumn="0" w:oddVBand="0" w:evenVBand="0" w:oddHBand="0" w:evenHBand="0" w:firstRowFirstColumn="0" w:firstRowLastColumn="0" w:lastRowFirstColumn="0" w:lastRowLastColumn="0"/>
+              <w:rPr>
+                <w:rFonts w:cstheme="minorHAnsi"/>
+                <w:sz w:val="16"/>
+                <w:szCs w:val="16"/>
+              </w:rPr>
+            </w:pPr>
+            <w:r>
+              <w:rPr>
+                <w:rFonts w:cstheme="minorHAnsi"/>
+                <w:sz w:val="16"/>
+                <w:szCs w:val="16"/>
+              </w:rPr>
+              <w:t>-HTML</w:t>
+            </w:r>
+          </w:p>
+          <w:p>
+            <w:pPr>
+              <w:cnfStyle w:val="000000000000" w:firstRow="0" w:lastRow="0" w:firstColumn="0" w:lastColumn="0" w:oddVBand="0" w:evenVBand="0" w:oddHBand="0" w:evenHBand="0" w:firstRowFirstColumn="0" w:firstRowLastColumn="0" w:lastRowFirstColumn="0" w:lastRowLastColumn="0"/>
+              <w:rPr>
+                <w:rFonts w:cstheme="minorHAnsi"/>
+                <w:sz w:val="16"/>
+                <w:szCs w:val="16"/>
+              </w:rPr>
+            </w:pPr>
+            <w:r>
+              <w:rPr>
+                <w:rFonts w:cstheme="minorHAnsi"/>
+                <w:sz w:val="16"/>
+                <w:szCs w:val="16"/>
+              </w:rPr>
+              <w:t>-CSS</w:t>
+            </w:r>
+          </w:p>
+          <w:p>
+            <w:pPr>
+              <w:cnfStyle w:val="000000000000" w:firstRow="0" w:lastRow="0" w:firstColumn="0" w:lastColumn="0" w:oddVBand="0" w:evenVBand="0" w:oddHBand="0" w:evenHBand="0" w:firstRowFirstColumn="0" w:firstRowLastColumn="0" w:lastRowFirstColumn="0" w:lastRowLastColumn="0"/>
+              <w:rPr>
+                <w:rFonts w:cstheme="minorHAnsi"/>
+                <w:sz w:val="16"/>
+                <w:szCs w:val="16"/>
+              </w:rPr>
+            </w:pPr>
+            <w:r>
+              <w:rPr>
+                <w:rFonts w:cstheme="minorHAnsi"/>
+                <w:sz w:val="16"/>
+                <w:szCs w:val="16"/>
+              </w:rPr>
+              <w:t>-Java</w:t>
+            </w:r>
+          </w:p>
+          <w:p>
+            <w:pPr>
+              <w:cnfStyle w:val="000000000000" w:firstRow="0" w:lastRow="0" w:firstColumn="0" w:lastColumn="0" w:oddVBand="0" w:evenVBand="0" w:oddHBand="0" w:evenHBand="0" w:firstRowFirstColumn="0" w:firstRowLastColumn="0" w:lastRowFirstColumn="0" w:lastRowLastColumn="0"/>
+              <w:rPr>
+                <w:rFonts w:cstheme="minorHAnsi"/>
+                <w:sz w:val="16"/>
+                <w:szCs w:val="16"/>
+              </w:rPr>
+            </w:pPr>
+            <w:r>
+              <w:rPr>
+                <w:rFonts w:cstheme="minorHAnsi"/>
+                <w:sz w:val="16"/>
+                <w:szCs w:val="16"/>
+              </w:rPr>
+              <w:t>-Arduino</w:t>
+            </w:r>
+          </w:p>
+          <w:p>
+            <w:pPr>
+              <w:cnfStyle w:val="000000000000" w:firstRow="0" w:lastRow="0" w:firstColumn="0" w:lastColumn="0" w:oddVBand="0" w:evenVBand="0" w:oddHBand="0" w:evenHBand="0" w:firstRowFirstColumn="0" w:firstRowLastColumn="0" w:lastRowFirstColumn="0" w:lastRowLastColumn="0"/>
+              <w:rPr>
+                <w:rFonts w:cstheme="minorHAnsi"/>
+                <w:sz w:val="16"/>
+                <w:szCs w:val="16"/>
+              </w:rPr>
+            </w:pPr>
+            <w:r>
+              <w:rPr>
+                <w:rFonts w:cstheme="minorHAnsi"/>
+                <w:sz w:val="16"/>
+                <w:szCs w:val="16"/>
+              </w:rPr>
+              <w:t>-Visual Studio</w:t>
+            </w:r>
+          </w:p>
+          <w:p>
+            <w:pPr>
+              <w:cnfStyle w:val="000000000000" w:firstRow="0" w:lastRow="0" w:firstColumn="0" w:lastColumn="0" w:oddVBand="0" w:evenVBand="0" w:oddHBand="0" w:evenHBand="0" w:firstRowFirstColumn="0" w:firstRowLastColumn="0" w:lastRowFirstColumn="0" w:lastRowLastColumn="0"/>
+              <w:rPr>
+                <w:rFonts w:cstheme="minorHAnsi"/>
+                <w:sz w:val="16"/>
+                <w:szCs w:val="16"/>
+              </w:rPr>
+            </w:pPr>
+            <w:r>
+              <w:rPr>
+                <w:rFonts w:cstheme="minorHAnsi"/>
+                <w:sz w:val="16"/>
+                <w:szCs w:val="16"/>
+              </w:rPr>
+              <w:t>-Photography</w:t>
+            </w:r>
+          </w:p>
+        </w:tc>
+        <w:tc>
+          <w:tcPr>
+            <w:tcW w:w="1247" w:type="dxa"/>
+          </w:tcPr>
+          <w:p>
+            <w:pPr>
+              <w:cnfStyle w:val="000000000000" w:firstRow="0" w:lastRow="0" w:firstColumn="0" w:lastColumn="0" w:oddVBand="0" w:evenVBand="0" w:oddHBand="0" w:evenHBand="0" w:firstRowFirstColumn="0" w:firstRowLastColumn="0" w:lastRowFirstColumn="0" w:lastRowLastColumn="0"/>
+              <w:rPr>
+                <w:rFonts w:cstheme="minorHAnsi"/>
+                <w:sz w:val="16"/>
+                <w:szCs w:val="16"/>
+              </w:rPr>
+            </w:pPr>
+            <w:r>
+              <w:rPr>
+                <w:rFonts w:cstheme="minorHAnsi"/>
+                <w:sz w:val="16"/>
+                <w:szCs w:val="16"/>
+              </w:rPr>
+              <w:t>-C++</w:t>
+            </w:r>
+          </w:p>
+          <w:p>
+            <w:pPr>
+              <w:cnfStyle w:val="000000000000" w:firstRow="0" w:lastRow="0" w:firstColumn="0" w:lastColumn="0" w:oddVBand="0" w:evenVBand="0" w:oddHBand="0" w:evenHBand="0" w:firstRowFirstColumn="0" w:firstRowLastColumn="0" w:lastRowFirstColumn="0" w:lastRowLastColumn="0"/>
+              <w:rPr>
+                <w:rFonts w:cstheme="minorHAnsi"/>
+                <w:sz w:val="16"/>
+                <w:szCs w:val="16"/>
+              </w:rPr>
+            </w:pPr>
+            <w:r>
+              <w:rPr>
+                <w:rFonts w:cstheme="minorHAnsi"/>
+                <w:sz w:val="16"/>
+                <w:szCs w:val="16"/>
+              </w:rPr>
+              <w:t>-Java</w:t>
+            </w:r>
+          </w:p>
+          <w:p>
+            <w:pPr>
+              <w:cnfStyle w:val="000000000000" w:firstRow="0" w:lastRow="0" w:firstColumn="0" w:lastColumn="0" w:oddVBand="0" w:evenVBand="0" w:oddHBand="0" w:evenHBand="0" w:firstRowFirstColumn="0" w:firstRowLastColumn="0" w:lastRowFirstColumn="0" w:lastRowLastColumn="0"/>
+              <w:rPr>
+                <w:rFonts w:cstheme="minorHAnsi"/>
+                <w:sz w:val="16"/>
+                <w:szCs w:val="16"/>
+              </w:rPr>
+            </w:pPr>
+            <w:r>
+              <w:rPr>
+                <w:rFonts w:cstheme="minorHAnsi"/>
+                <w:sz w:val="16"/>
+                <w:szCs w:val="16"/>
+              </w:rPr>
+              <w:t>-MATLAB</w:t>
+            </w:r>
+            <w:r>
+              <w:rPr>
+                <w:rFonts w:cstheme="minorHAnsi"/>
+                <w:sz w:val="16"/>
+                <w:szCs w:val="16"/>
+              </w:rPr>
+              <w:br/>
+              <w:t>-SQL</w:t>
+            </w:r>
+            <w:r>
+              <w:rPr>
+                <w:rFonts w:cstheme="minorHAnsi"/>
+                <w:sz w:val="16"/>
+                <w:szCs w:val="16"/>
+              </w:rPr>
+              <w:br/>
+              <w:t>-Arduino</w:t>
+            </w:r>
+          </w:p>
+          <w:p>
+            <w:pPr>
+              <w:cnfStyle w:val="000000000000" w:firstRow="0" w:lastRow="0" w:firstColumn="0" w:lastColumn="0" w:oddVBand="0" w:evenVBand="0" w:oddHBand="0" w:evenHBand="0" w:firstRowFirstColumn="0" w:firstRowLastColumn="0" w:lastRowFirstColumn="0" w:lastRowLastColumn="0"/>
+              <w:rPr>
+                <w:rFonts w:cstheme="minorHAnsi"/>
+                <w:sz w:val="16"/>
+                <w:szCs w:val="16"/>
+              </w:rPr>
+            </w:pPr>
+            <w:r>
+              <w:rPr>
+                <w:rFonts w:cstheme="minorHAnsi"/>
+                <w:sz w:val="16"/>
+                <w:szCs w:val="16"/>
+              </w:rPr>
+              <w:t>-Android Studio</w:t>
+            </w:r>
+          </w:p>
+        </w:tc>
+        <w:tc>
+          <w:tcPr>
+            <w:tcW w:w="0" w:type="auto"/>
+          </w:tcPr>
+          <w:p>
+            <w:pPr>
+              <w:cnfStyle w:val="000000000000" w:firstRow="0" w:lastRow="0" w:firstColumn="0" w:lastColumn="0" w:oddVBand="0" w:evenVBand="0" w:oddHBand="0" w:evenHBand="0" w:firstRowFirstColumn="0" w:firstRowLastColumn="0" w:lastRowFirstColumn="0" w:lastRowLastColumn="0"/>
+              <w:rPr>
+                <w:rFonts w:cstheme="minorHAnsi"/>
+                <w:sz w:val="16"/>
+                <w:szCs w:val="16"/>
+              </w:rPr>
+            </w:pPr>
+            <w:r>
+              <w:rPr>
+                <w:rFonts w:cstheme="minorHAnsi"/>
+                <w:sz w:val="16"/>
+                <w:szCs w:val="16"/>
+              </w:rPr>
+              <w:t>-C#/C++</w:t>
+            </w:r>
+          </w:p>
+          <w:p>
+            <w:pPr>
+              <w:cnfStyle w:val="000000000000" w:firstRow="0" w:lastRow="0" w:firstColumn="0" w:lastColumn="0" w:oddVBand="0" w:evenVBand="0" w:oddHBand="0" w:evenHBand="0" w:firstRowFirstColumn="0" w:firstRowLastColumn="0" w:lastRowFirstColumn="0" w:lastRowLastColumn="0"/>
+              <w:rPr>
+                <w:rFonts w:cstheme="minorHAnsi"/>
+                <w:sz w:val="16"/>
+                <w:szCs w:val="16"/>
+              </w:rPr>
+            </w:pPr>
+            <w:r>
+              <w:rPr>
+                <w:rFonts w:cstheme="minorHAnsi"/>
+                <w:sz w:val="16"/>
+                <w:szCs w:val="16"/>
+              </w:rPr>
+              <w:t>-MATLAB</w:t>
+            </w:r>
+            <w:r>
+              <w:rPr>
+                <w:rFonts w:cstheme="minorHAnsi"/>
+                <w:sz w:val="16"/>
+                <w:szCs w:val="16"/>
+              </w:rPr>
+              <w:br/>
+              <w:t>-Python</w:t>
+            </w:r>
+          </w:p>
+          <w:p>
+            <w:pPr>
+              <w:cnfStyle w:val="000000000000" w:firstRow="0" w:lastRow="0" w:firstColumn="0" w:lastColumn="0" w:oddVBand="0" w:evenVBand="0" w:oddHBand="0" w:evenHBand="0" w:firstRowFirstColumn="0" w:firstRowLastColumn="0" w:lastRowFirstColumn="0" w:lastRowLastColumn="0"/>
+              <w:rPr>
+                <w:rFonts w:cstheme="minorHAnsi"/>
+                <w:sz w:val="16"/>
+                <w:szCs w:val="16"/>
+              </w:rPr>
+            </w:pPr>
+            <w:r>
+              <w:rPr>
+                <w:rFonts w:cstheme="minorHAnsi"/>
+                <w:sz w:val="16"/>
+                <w:szCs w:val="16"/>
+              </w:rPr>
+              <w:t>-Java</w:t>
+            </w:r>
+          </w:p>
+          <w:p>
+            <w:pPr>
+              <w:cnfStyle w:val="000000000000" w:firstRow="0" w:lastRow="0" w:firstColumn="0" w:lastColumn="0" w:oddVBand="0" w:evenVBand="0" w:oddHBand="0" w:evenHBand="0" w:firstRowFirstColumn="0" w:firstRowLastColumn="0" w:lastRowFirstColumn="0" w:lastRowLastColumn="0"/>
+              <w:rPr>
+                <w:rFonts w:cstheme="minorHAnsi"/>
+                <w:sz w:val="16"/>
+                <w:szCs w:val="16"/>
+              </w:rPr>
+            </w:pPr>
+            <w:r>
+              <w:rPr>
+                <w:rFonts w:cstheme="minorHAnsi"/>
+                <w:sz w:val="16"/>
+                <w:szCs w:val="16"/>
+              </w:rPr>
+              <w:t>-SQL</w:t>
+            </w:r>
+          </w:p>
+          <w:p>
+            <w:pPr>
+              <w:cnfStyle w:val="000000000000" w:firstRow="0" w:lastRow="0" w:firstColumn="0" w:lastColumn="0" w:oddVBand="0" w:evenVBand="0" w:oddHBand="0" w:evenHBand="0" w:firstRowFirstColumn="0" w:firstRowLastColumn="0" w:lastRowFirstColumn="0" w:lastRowLastColumn="0"/>
+              <w:rPr>
+                <w:rFonts w:cstheme="minorHAnsi"/>
+                <w:sz w:val="16"/>
+                <w:szCs w:val="16"/>
+              </w:rPr>
+            </w:pPr>
+            <w:r>
+              <w:rPr>
+                <w:rFonts w:cstheme="minorHAnsi"/>
+                <w:sz w:val="16"/>
+                <w:szCs w:val="16"/>
+              </w:rPr>
+              <w:t>-Arduino</w:t>
+            </w:r>
+          </w:p>
+          <w:p>
+            <w:pPr>
+              <w:cnfStyle w:val="000000000000" w:firstRow="0" w:lastRow="0" w:firstColumn="0" w:lastColumn="0" w:oddVBand="0" w:evenVBand="0" w:oddHBand="0" w:evenHBand="0" w:firstRowFirstColumn="0" w:firstRowLastColumn="0" w:lastRowFirstColumn="0" w:lastRowLastColumn="0"/>
+              <w:rPr>
+                <w:rFonts w:cstheme="minorHAnsi"/>
+                <w:sz w:val="16"/>
+                <w:szCs w:val="16"/>
+              </w:rPr>
+            </w:pPr>
+            <w:r>
+              <w:rPr>
+                <w:rFonts w:cstheme="minorHAnsi"/>
                 <w:sz w:val="16"/>
                 <w:szCs w:val="16"/>
               </w:rPr>
               <w:t>-</w:t>
             </w:r>
-            <w:r>
-              <w:rPr>
-                <w:rFonts w:cstheme="minorHAnsi"/>
-                <w:b w:val="0"/>
-                <w:bCs w:val="0"/>
-                <w:sz w:val="16"/>
-                <w:szCs w:val="16"/>
-              </w:rPr>
-              <w:t>Electrical</w:t>
+            <w:proofErr w:type="spellStart"/>
+            <w:r>
+              <w:rPr>
+                <w:rFonts w:cstheme="minorHAnsi"/>
+                <w:sz w:val="16"/>
+                <w:szCs w:val="16"/>
+              </w:rPr>
+              <w:t>RasPi</w:t>
+            </w:r>
+            <w:proofErr w:type="spellEnd"/>
+          </w:p>
+          <w:p>
+            <w:pPr>
+              <w:cnfStyle w:val="000000000000" w:firstRow="0" w:lastRow="0" w:firstColumn="0" w:lastColumn="0" w:oddVBand="0" w:evenVBand="0" w:oddHBand="0" w:evenHBand="0" w:firstRowFirstColumn="0" w:firstRowLastColumn="0" w:lastRowFirstColumn="0" w:lastRowLastColumn="0"/>
+              <w:rPr>
+                <w:rFonts w:cstheme="minorHAnsi"/>
+                <w:sz w:val="16"/>
+                <w:szCs w:val="16"/>
+              </w:rPr>
+            </w:pPr>
+            <w:r>
+              <w:rPr>
+                <w:rFonts w:cstheme="minorHAnsi"/>
+                <w:sz w:val="16"/>
+                <w:szCs w:val="16"/>
+              </w:rPr>
+              <w:t>-Android Studio</w:t>
+            </w:r>
+          </w:p>
+          <w:p>
+            <w:pPr>
+              <w:cnfStyle w:val="000000000000" w:firstRow="0" w:lastRow="0" w:firstColumn="0" w:lastColumn="0" w:oddVBand="0" w:evenVBand="0" w:oddHBand="0" w:evenHBand="0" w:firstRowFirstColumn="0" w:firstRowLastColumn="0" w:lastRowFirstColumn="0" w:lastRowLastColumn="0"/>
+              <w:rPr>
+                <w:rFonts w:cstheme="minorHAnsi"/>
+                <w:sz w:val="16"/>
+                <w:szCs w:val="16"/>
+              </w:rPr>
+            </w:pPr>
+            <w:r>
+              <w:rPr>
+                <w:rFonts w:cstheme="minorHAnsi"/>
+                <w:sz w:val="16"/>
+                <w:szCs w:val="16"/>
+              </w:rPr>
+              <w:t>-Electronics</w:t>
             </w:r>
           </w:p>
         </w:tc>
@@ -818,283 +1190,6 @@
                 <w:sz w:val="16"/>
                 <w:szCs w:val="16"/>
               </w:rPr>
-              <w:t>-</w:t>
-            </w:r>
-            <w:r>
-              <w:rPr>
-                <w:rFonts w:cstheme="minorHAnsi"/>
-                <w:sz w:val="16"/>
-                <w:szCs w:val="16"/>
-              </w:rPr>
-              <w:t>Arduino</w:t>
-            </w:r>
-          </w:p>
-          <w:p>
-            <w:pPr>
-              <w:cnfStyle w:val="000000000000" w:firstRow="0" w:lastRow="0" w:firstColumn="0" w:lastColumn="0" w:oddVBand="0" w:evenVBand="0" w:oddHBand="0" w:evenHBand="0" w:firstRowFirstColumn="0" w:firstRowLastColumn="0" w:lastRowFirstColumn="0" w:lastRowLastColumn="0"/>
-              <w:rPr>
-                <w:rFonts w:cstheme="minorHAnsi"/>
-                <w:sz w:val="16"/>
-                <w:szCs w:val="16"/>
-              </w:rPr>
-            </w:pPr>
-            <w:r>
-              <w:rPr>
-                <w:rFonts w:cstheme="minorHAnsi"/>
-                <w:sz w:val="16"/>
-                <w:szCs w:val="16"/>
-              </w:rPr>
-              <w:t>-</w:t>
-            </w:r>
-            <w:r>
-              <w:rPr>
-                <w:rFonts w:cstheme="minorHAnsi"/>
-                <w:sz w:val="16"/>
-                <w:szCs w:val="16"/>
-              </w:rPr>
-              <w:t>ESP32</w:t>
-            </w:r>
-          </w:p>
-          <w:p>
-            <w:pPr>
-              <w:cnfStyle w:val="000000000000" w:firstRow="0" w:lastRow="0" w:firstColumn="0" w:lastColumn="0" w:oddVBand="0" w:evenVBand="0" w:oddHBand="0" w:evenHBand="0" w:firstRowFirstColumn="0" w:firstRowLastColumn="0" w:lastRowFirstColumn="0" w:lastRowLastColumn="0"/>
-              <w:rPr>
-                <w:rFonts w:cstheme="minorHAnsi"/>
-                <w:sz w:val="16"/>
-                <w:szCs w:val="16"/>
-              </w:rPr>
-            </w:pPr>
-            <w:r>
-              <w:rPr>
-                <w:rFonts w:cstheme="minorHAnsi"/>
-                <w:sz w:val="16"/>
-                <w:szCs w:val="16"/>
-              </w:rPr>
-              <w:t>-</w:t>
-            </w:r>
-            <w:proofErr w:type="spellStart"/>
-            <w:r>
-              <w:rPr>
-                <w:rFonts w:cstheme="minorHAnsi"/>
-                <w:sz w:val="16"/>
-                <w:szCs w:val="16"/>
-              </w:rPr>
-              <w:t>RasPi</w:t>
-            </w:r>
-            <w:proofErr w:type="spellEnd"/>
-          </w:p>
-          <w:p>
-            <w:pPr>
-              <w:cnfStyle w:val="000000000000" w:firstRow="0" w:lastRow="0" w:firstColumn="0" w:lastColumn="0" w:oddVBand="0" w:evenVBand="0" w:oddHBand="0" w:evenHBand="0" w:firstRowFirstColumn="0" w:firstRowLastColumn="0" w:lastRowFirstColumn="0" w:lastRowLastColumn="0"/>
-              <w:rPr>
-                <w:rFonts w:cstheme="minorHAnsi"/>
-                <w:sz w:val="16"/>
-                <w:szCs w:val="16"/>
-              </w:rPr>
-            </w:pPr>
-            <w:r>
-              <w:rPr>
-                <w:rFonts w:cstheme="minorHAnsi"/>
-                <w:sz w:val="16"/>
-                <w:szCs w:val="16"/>
-              </w:rPr>
-              <w:t>-</w:t>
-            </w:r>
-            <w:r>
-              <w:rPr>
-                <w:rFonts w:cstheme="minorHAnsi"/>
-                <w:sz w:val="16"/>
-                <w:szCs w:val="16"/>
-              </w:rPr>
-              <w:t>C/C+</w:t>
-            </w:r>
-            <w:r>
-              <w:rPr>
-                <w:rFonts w:cstheme="minorHAnsi"/>
-                <w:sz w:val="16"/>
-                <w:szCs w:val="16"/>
-              </w:rPr>
-              <w:t>+</w:t>
-            </w:r>
-          </w:p>
-          <w:p>
-            <w:pPr>
-              <w:cnfStyle w:val="000000000000" w:firstRow="0" w:lastRow="0" w:firstColumn="0" w:lastColumn="0" w:oddVBand="0" w:evenVBand="0" w:oddHBand="0" w:evenHBand="0" w:firstRowFirstColumn="0" w:firstRowLastColumn="0" w:lastRowFirstColumn="0" w:lastRowLastColumn="0"/>
-              <w:rPr>
-                <w:rFonts w:cstheme="minorHAnsi"/>
-                <w:sz w:val="16"/>
-                <w:szCs w:val="16"/>
-              </w:rPr>
-            </w:pPr>
-            <w:r>
-              <w:rPr>
-                <w:rFonts w:cstheme="minorHAnsi"/>
-                <w:sz w:val="16"/>
-                <w:szCs w:val="16"/>
-              </w:rPr>
-              <w:t>-</w:t>
-            </w:r>
-            <w:r>
-              <w:rPr>
-                <w:rFonts w:cstheme="minorHAnsi"/>
-                <w:sz w:val="16"/>
-                <w:szCs w:val="16"/>
-              </w:rPr>
-              <w:t>MATLAB</w:t>
-            </w:r>
-          </w:p>
-          <w:p>
-            <w:pPr>
-              <w:cnfStyle w:val="000000000000" w:firstRow="0" w:lastRow="0" w:firstColumn="0" w:lastColumn="0" w:oddVBand="0" w:evenVBand="0" w:oddHBand="0" w:evenHBand="0" w:firstRowFirstColumn="0" w:firstRowLastColumn="0" w:lastRowFirstColumn="0" w:lastRowLastColumn="0"/>
-              <w:rPr>
-                <w:rFonts w:cstheme="minorHAnsi"/>
-                <w:sz w:val="16"/>
-                <w:szCs w:val="16"/>
-              </w:rPr>
-            </w:pPr>
-            <w:r>
-              <w:rPr>
-                <w:rFonts w:cstheme="minorHAnsi"/>
-                <w:sz w:val="16"/>
-                <w:szCs w:val="16"/>
-              </w:rPr>
-              <w:t>-</w:t>
-            </w:r>
-            <w:r>
-              <w:rPr>
-                <w:rFonts w:cstheme="minorHAnsi"/>
-                <w:sz w:val="16"/>
-                <w:szCs w:val="16"/>
-              </w:rPr>
-              <w:t>Python</w:t>
-            </w:r>
-          </w:p>
-          <w:p>
-            <w:pPr>
-              <w:cnfStyle w:val="000000000000" w:firstRow="0" w:lastRow="0" w:firstColumn="0" w:lastColumn="0" w:oddVBand="0" w:evenVBand="0" w:oddHBand="0" w:evenHBand="0" w:firstRowFirstColumn="0" w:firstRowLastColumn="0" w:lastRowFirstColumn="0" w:lastRowLastColumn="0"/>
-              <w:rPr>
-                <w:rFonts w:cstheme="minorHAnsi"/>
-                <w:sz w:val="16"/>
-                <w:szCs w:val="16"/>
-              </w:rPr>
-            </w:pPr>
-            <w:r>
-              <w:rPr>
-                <w:rFonts w:cstheme="minorHAnsi"/>
-                <w:sz w:val="16"/>
-                <w:szCs w:val="16"/>
-              </w:rPr>
-              <w:t>-</w:t>
-            </w:r>
-            <w:r>
-              <w:rPr>
-                <w:rFonts w:cstheme="minorHAnsi"/>
-                <w:sz w:val="16"/>
-                <w:szCs w:val="16"/>
-              </w:rPr>
-              <w:t>3D Design</w:t>
-            </w:r>
-          </w:p>
-          <w:p>
-            <w:pPr>
-              <w:cnfStyle w:val="000000000000" w:firstRow="0" w:lastRow="0" w:firstColumn="0" w:lastColumn="0" w:oddVBand="0" w:evenVBand="0" w:oddHBand="0" w:evenHBand="0" w:firstRowFirstColumn="0" w:firstRowLastColumn="0" w:lastRowFirstColumn="0" w:lastRowLastColumn="0"/>
-              <w:rPr>
-                <w:rFonts w:cstheme="minorHAnsi"/>
-                <w:sz w:val="16"/>
-                <w:szCs w:val="16"/>
-              </w:rPr>
-            </w:pPr>
-            <w:r>
-              <w:rPr>
-                <w:rFonts w:cstheme="minorHAnsi"/>
-                <w:sz w:val="16"/>
-                <w:szCs w:val="16"/>
-              </w:rPr>
-              <w:t>-</w:t>
-            </w:r>
-            <w:r>
-              <w:rPr>
-                <w:rFonts w:cstheme="minorHAnsi"/>
-                <w:sz w:val="16"/>
-                <w:szCs w:val="16"/>
-              </w:rPr>
-              <w:t>Electronics Design</w:t>
-            </w:r>
-          </w:p>
-        </w:tc>
-        <w:tc>
-          <w:tcPr>
-            <w:tcW w:w="0" w:type="auto"/>
-          </w:tcPr>
-          <w:p>
-            <w:pPr>
-              <w:cnfStyle w:val="000000000000" w:firstRow="0" w:lastRow="0" w:firstColumn="0" w:lastColumn="0" w:oddVBand="0" w:evenVBand="0" w:oddHBand="0" w:evenHBand="0" w:firstRowFirstColumn="0" w:firstRowLastColumn="0" w:lastRowFirstColumn="0" w:lastRowLastColumn="0"/>
-              <w:rPr>
-                <w:rFonts w:cstheme="minorHAnsi"/>
-                <w:sz w:val="16"/>
-                <w:szCs w:val="16"/>
-              </w:rPr>
-            </w:pPr>
-            <w:r>
-              <w:rPr>
-                <w:rFonts w:cstheme="minorHAnsi"/>
-                <w:sz w:val="16"/>
-                <w:szCs w:val="16"/>
-              </w:rPr>
-              <w:t>-C/C++</w:t>
-            </w:r>
-          </w:p>
-          <w:p>
-            <w:pPr>
-              <w:cnfStyle w:val="000000000000" w:firstRow="0" w:lastRow="0" w:firstColumn="0" w:lastColumn="0" w:oddVBand="0" w:evenVBand="0" w:oddHBand="0" w:evenHBand="0" w:firstRowFirstColumn="0" w:firstRowLastColumn="0" w:lastRowFirstColumn="0" w:lastRowLastColumn="0"/>
-              <w:rPr>
-                <w:rFonts w:cstheme="minorHAnsi"/>
-                <w:sz w:val="16"/>
-                <w:szCs w:val="16"/>
-              </w:rPr>
-            </w:pPr>
-            <w:r>
-              <w:rPr>
-                <w:rFonts w:cstheme="minorHAnsi"/>
-                <w:sz w:val="16"/>
-                <w:szCs w:val="16"/>
-              </w:rPr>
-              <w:t>-HTML</w:t>
-            </w:r>
-          </w:p>
-          <w:p>
-            <w:pPr>
-              <w:cnfStyle w:val="000000000000" w:firstRow="0" w:lastRow="0" w:firstColumn="0" w:lastColumn="0" w:oddVBand="0" w:evenVBand="0" w:oddHBand="0" w:evenHBand="0" w:firstRowFirstColumn="0" w:firstRowLastColumn="0" w:lastRowFirstColumn="0" w:lastRowLastColumn="0"/>
-              <w:rPr>
-                <w:rFonts w:cstheme="minorHAnsi"/>
-                <w:sz w:val="16"/>
-                <w:szCs w:val="16"/>
-              </w:rPr>
-            </w:pPr>
-            <w:r>
-              <w:rPr>
-                <w:rFonts w:cstheme="minorHAnsi"/>
-                <w:sz w:val="16"/>
-                <w:szCs w:val="16"/>
-              </w:rPr>
-              <w:t>-CSS</w:t>
-            </w:r>
-          </w:p>
-          <w:p>
-            <w:pPr>
-              <w:cnfStyle w:val="000000000000" w:firstRow="0" w:lastRow="0" w:firstColumn="0" w:lastColumn="0" w:oddVBand="0" w:evenVBand="0" w:oddHBand="0" w:evenHBand="0" w:firstRowFirstColumn="0" w:firstRowLastColumn="0" w:lastRowFirstColumn="0" w:lastRowLastColumn="0"/>
-              <w:rPr>
-                <w:rFonts w:cstheme="minorHAnsi"/>
-                <w:sz w:val="16"/>
-                <w:szCs w:val="16"/>
-              </w:rPr>
-            </w:pPr>
-            <w:r>
-              <w:rPr>
-                <w:rFonts w:cstheme="minorHAnsi"/>
-                <w:sz w:val="16"/>
-                <w:szCs w:val="16"/>
-              </w:rPr>
               <w:t>-Arduino</w:t>
             </w:r>
           </w:p>
@@ -1113,48 +1208,25 @@
                 <w:sz w:val="16"/>
                 <w:szCs w:val="16"/>
               </w:rPr>
-              <w:t>-3D Design</w:t>
-            </w:r>
-          </w:p>
-          <w:p>
-            <w:pPr>
-              <w:cnfStyle w:val="000000000000" w:firstRow="0" w:lastRow="0" w:firstColumn="0" w:lastColumn="0" w:oddVBand="0" w:evenVBand="0" w:oddHBand="0" w:evenHBand="0" w:firstRowFirstColumn="0" w:firstRowLastColumn="0" w:lastRowFirstColumn="0" w:lastRowLastColumn="0"/>
-              <w:rPr>
-                <w:rFonts w:cstheme="minorHAnsi"/>
-                <w:sz w:val="16"/>
-                <w:szCs w:val="16"/>
-              </w:rPr>
-            </w:pPr>
-            <w:r>
-              <w:rPr>
-                <w:rFonts w:cstheme="minorHAnsi"/>
-                <w:sz w:val="16"/>
-                <w:szCs w:val="16"/>
-              </w:rPr>
-              <w:t>-Electronics Design</w:t>
-            </w:r>
-          </w:p>
-        </w:tc>
-        <w:tc>
-          <w:tcPr>
-            <w:tcW w:w="1259" w:type="dxa"/>
-          </w:tcPr>
-          <w:p>
-            <w:pPr>
-              <w:cnfStyle w:val="000000000000" w:firstRow="0" w:lastRow="0" w:firstColumn="0" w:lastColumn="0" w:oddVBand="0" w:evenVBand="0" w:oddHBand="0" w:evenHBand="0" w:firstRowFirstColumn="0" w:firstRowLastColumn="0" w:lastRowFirstColumn="0" w:lastRowLastColumn="0"/>
-              <w:rPr>
-                <w:rFonts w:cstheme="minorHAnsi"/>
-                <w:sz w:val="16"/>
-                <w:szCs w:val="16"/>
-              </w:rPr>
-            </w:pPr>
-            <w:r>
-              <w:rPr>
-                <w:rFonts w:cstheme="minorHAnsi"/>
-                <w:sz w:val="16"/>
-                <w:szCs w:val="16"/>
-              </w:rPr>
-              <w:t>-C#/C++</w:t>
+              <w:t>-Python</w:t>
+            </w:r>
+          </w:p>
+          <w:p>
+            <w:pPr>
+              <w:cnfStyle w:val="000000000000" w:firstRow="0" w:lastRow="0" w:firstColumn="0" w:lastColumn="0" w:oddVBand="0" w:evenVBand="0" w:oddHBand="0" w:evenHBand="0" w:firstRowFirstColumn="0" w:firstRowLastColumn="0" w:lastRowFirstColumn="0" w:lastRowLastColumn="0"/>
+              <w:rPr>
+                <w:rFonts w:cstheme="minorHAnsi"/>
+                <w:sz w:val="16"/>
+                <w:szCs w:val="16"/>
+              </w:rPr>
+            </w:pPr>
+            <w:r>
+              <w:rPr>
+                <w:rFonts w:cstheme="minorHAnsi"/>
+                <w:sz w:val="16"/>
+                <w:szCs w:val="16"/>
+              </w:rPr>
+              <w:t>-C++</w:t>
             </w:r>
           </w:p>
           <w:p>
@@ -1190,726 +1262,43 @@
                 <w:sz w:val="16"/>
                 <w:szCs w:val="16"/>
               </w:rPr>
-              <w:t>-</w:t>
-            </w:r>
-            <w:proofErr w:type="spellStart"/>
-            <w:r>
-              <w:rPr>
-                <w:rFonts w:cstheme="minorHAnsi"/>
-                <w:sz w:val="16"/>
-                <w:szCs w:val="16"/>
-              </w:rPr>
-              <w:t>Javascript</w:t>
-            </w:r>
-            <w:proofErr w:type="spellEnd"/>
-          </w:p>
-          <w:p>
-            <w:pPr>
-              <w:cnfStyle w:val="000000000000" w:firstRow="0" w:lastRow="0" w:firstColumn="0" w:lastColumn="0" w:oddVBand="0" w:evenVBand="0" w:oddHBand="0" w:evenHBand="0" w:firstRowFirstColumn="0" w:firstRowLastColumn="0" w:lastRowFirstColumn="0" w:lastRowLastColumn="0"/>
-              <w:rPr>
-                <w:rFonts w:cstheme="minorHAnsi"/>
-                <w:sz w:val="16"/>
-                <w:szCs w:val="16"/>
-              </w:rPr>
-            </w:pPr>
-            <w:r>
-              <w:rPr>
-                <w:rFonts w:cstheme="minorHAnsi"/>
-                <w:sz w:val="16"/>
-                <w:szCs w:val="16"/>
-              </w:rPr>
-              <w:t>-SQL</w:t>
-            </w:r>
-          </w:p>
-          <w:p>
-            <w:pPr>
-              <w:cnfStyle w:val="000000000000" w:firstRow="0" w:lastRow="0" w:firstColumn="0" w:lastColumn="0" w:oddVBand="0" w:evenVBand="0" w:oddHBand="0" w:evenHBand="0" w:firstRowFirstColumn="0" w:firstRowLastColumn="0" w:lastRowFirstColumn="0" w:lastRowLastColumn="0"/>
-              <w:rPr>
-                <w:rFonts w:cstheme="minorHAnsi"/>
-                <w:sz w:val="16"/>
-                <w:szCs w:val="16"/>
-              </w:rPr>
-            </w:pPr>
-            <w:r>
-              <w:rPr>
-                <w:rFonts w:cstheme="minorHAnsi"/>
-                <w:sz w:val="16"/>
-                <w:szCs w:val="16"/>
-              </w:rPr>
-              <w:t>-HTML</w:t>
-            </w:r>
-          </w:p>
-          <w:p>
-            <w:pPr>
-              <w:cnfStyle w:val="000000000000" w:firstRow="0" w:lastRow="0" w:firstColumn="0" w:lastColumn="0" w:oddVBand="0" w:evenVBand="0" w:oddHBand="0" w:evenHBand="0" w:firstRowFirstColumn="0" w:firstRowLastColumn="0" w:lastRowFirstColumn="0" w:lastRowLastColumn="0"/>
-              <w:rPr>
-                <w:rFonts w:cstheme="minorHAnsi"/>
-                <w:sz w:val="16"/>
-                <w:szCs w:val="16"/>
-              </w:rPr>
-            </w:pPr>
-            <w:r>
-              <w:rPr>
-                <w:rFonts w:cstheme="minorHAnsi"/>
-                <w:sz w:val="16"/>
-                <w:szCs w:val="16"/>
-              </w:rPr>
-              <w:t>-CSS</w:t>
-            </w:r>
-          </w:p>
-          <w:p>
-            <w:pPr>
-              <w:cnfStyle w:val="000000000000" w:firstRow="0" w:lastRow="0" w:firstColumn="0" w:lastColumn="0" w:oddVBand="0" w:evenVBand="0" w:oddHBand="0" w:evenHBand="0" w:firstRowFirstColumn="0" w:firstRowLastColumn="0" w:lastRowFirstColumn="0" w:lastRowLastColumn="0"/>
-              <w:rPr>
-                <w:rFonts w:cstheme="minorHAnsi"/>
-                <w:sz w:val="16"/>
-                <w:szCs w:val="16"/>
-              </w:rPr>
-            </w:pPr>
-            <w:r>
-              <w:rPr>
-                <w:rFonts w:cstheme="minorHAnsi"/>
-                <w:sz w:val="16"/>
-                <w:szCs w:val="16"/>
-              </w:rPr>
-              <w:t>-Java</w:t>
-            </w:r>
-          </w:p>
-          <w:p>
-            <w:pPr>
-              <w:cnfStyle w:val="000000000000" w:firstRow="0" w:lastRow="0" w:firstColumn="0" w:lastColumn="0" w:oddVBand="0" w:evenVBand="0" w:oddHBand="0" w:evenHBand="0" w:firstRowFirstColumn="0" w:firstRowLastColumn="0" w:lastRowFirstColumn="0" w:lastRowLastColumn="0"/>
-              <w:rPr>
-                <w:rFonts w:cstheme="minorHAnsi"/>
-                <w:sz w:val="16"/>
-                <w:szCs w:val="16"/>
-              </w:rPr>
-            </w:pPr>
-            <w:r>
-              <w:rPr>
-                <w:rFonts w:cstheme="minorHAnsi"/>
-                <w:sz w:val="16"/>
-                <w:szCs w:val="16"/>
-              </w:rPr>
-              <w:t>-Arduino</w:t>
-            </w:r>
-          </w:p>
-          <w:p>
-            <w:pPr>
-              <w:cnfStyle w:val="000000000000" w:firstRow="0" w:lastRow="0" w:firstColumn="0" w:lastColumn="0" w:oddVBand="0" w:evenVBand="0" w:oddHBand="0" w:evenHBand="0" w:firstRowFirstColumn="0" w:firstRowLastColumn="0" w:lastRowFirstColumn="0" w:lastRowLastColumn="0"/>
-              <w:rPr>
-                <w:rFonts w:cstheme="minorHAnsi"/>
-                <w:sz w:val="16"/>
-                <w:szCs w:val="16"/>
-              </w:rPr>
-            </w:pPr>
-            <w:r>
-              <w:rPr>
-                <w:rFonts w:cstheme="minorHAnsi"/>
-                <w:sz w:val="16"/>
-                <w:szCs w:val="16"/>
-              </w:rPr>
-              <w:t>-Visual Studio</w:t>
-            </w:r>
-          </w:p>
-          <w:p>
-            <w:pPr>
-              <w:cnfStyle w:val="000000000000" w:firstRow="0" w:lastRow="0" w:firstColumn="0" w:lastColumn="0" w:oddVBand="0" w:evenVBand="0" w:oddHBand="0" w:evenHBand="0" w:firstRowFirstColumn="0" w:firstRowLastColumn="0" w:lastRowFirstColumn="0" w:lastRowLastColumn="0"/>
-              <w:rPr>
-                <w:rFonts w:cstheme="minorHAnsi"/>
-                <w:sz w:val="16"/>
-                <w:szCs w:val="16"/>
-              </w:rPr>
-            </w:pPr>
-            <w:r>
-              <w:rPr>
-                <w:rFonts w:cstheme="minorHAnsi"/>
-                <w:sz w:val="16"/>
-                <w:szCs w:val="16"/>
-              </w:rPr>
-              <w:t>-Photography</w:t>
-            </w:r>
-          </w:p>
-        </w:tc>
-        <w:tc>
-          <w:tcPr>
-            <w:tcW w:w="1144" w:type="dxa"/>
-          </w:tcPr>
-          <w:p>
-            <w:pPr>
-              <w:cnfStyle w:val="000000000000" w:firstRow="0" w:lastRow="0" w:firstColumn="0" w:lastColumn="0" w:oddVBand="0" w:evenVBand="0" w:oddHBand="0" w:evenHBand="0" w:firstRowFirstColumn="0" w:firstRowLastColumn="0" w:lastRowFirstColumn="0" w:lastRowLastColumn="0"/>
-              <w:rPr>
-                <w:rFonts w:cstheme="minorHAnsi"/>
-                <w:sz w:val="16"/>
-                <w:szCs w:val="16"/>
-              </w:rPr>
-            </w:pPr>
-            <w:r>
-              <w:rPr>
-                <w:rFonts w:cstheme="minorHAnsi"/>
-                <w:sz w:val="16"/>
-                <w:szCs w:val="16"/>
-              </w:rPr>
-              <w:t>-</w:t>
-            </w:r>
-            <w:r>
-              <w:rPr>
-                <w:rFonts w:cstheme="minorHAnsi"/>
-                <w:sz w:val="16"/>
-                <w:szCs w:val="16"/>
-              </w:rPr>
-              <w:t>C++</w:t>
-            </w:r>
-          </w:p>
-          <w:p>
-            <w:pPr>
-              <w:cnfStyle w:val="000000000000" w:firstRow="0" w:lastRow="0" w:firstColumn="0" w:lastColumn="0" w:oddVBand="0" w:evenVBand="0" w:oddHBand="0" w:evenHBand="0" w:firstRowFirstColumn="0" w:firstRowLastColumn="0" w:lastRowFirstColumn="0" w:lastRowLastColumn="0"/>
-              <w:rPr>
-                <w:rFonts w:cstheme="minorHAnsi"/>
-                <w:sz w:val="16"/>
-                <w:szCs w:val="16"/>
-              </w:rPr>
-            </w:pPr>
-            <w:r>
-              <w:rPr>
-                <w:rFonts w:cstheme="minorHAnsi"/>
-                <w:sz w:val="16"/>
-                <w:szCs w:val="16"/>
-              </w:rPr>
-              <w:t>-</w:t>
-            </w:r>
-            <w:r>
-              <w:rPr>
-                <w:rFonts w:cstheme="minorHAnsi"/>
-                <w:sz w:val="16"/>
-                <w:szCs w:val="16"/>
-              </w:rPr>
-              <w:t>Java</w:t>
-            </w:r>
-          </w:p>
-          <w:p>
-            <w:pPr>
-              <w:cnfStyle w:val="000000000000" w:firstRow="0" w:lastRow="0" w:firstColumn="0" w:lastColumn="0" w:oddVBand="0" w:evenVBand="0" w:oddHBand="0" w:evenHBand="0" w:firstRowFirstColumn="0" w:firstRowLastColumn="0" w:lastRowFirstColumn="0" w:lastRowLastColumn="0"/>
-              <w:rPr>
-                <w:rFonts w:cstheme="minorHAnsi"/>
-                <w:sz w:val="16"/>
-                <w:szCs w:val="16"/>
-              </w:rPr>
-            </w:pPr>
-            <w:r>
-              <w:rPr>
-                <w:rFonts w:cstheme="minorHAnsi"/>
-                <w:sz w:val="16"/>
-                <w:szCs w:val="16"/>
-              </w:rPr>
-              <w:t>-</w:t>
-            </w:r>
-            <w:r>
-              <w:rPr>
-                <w:rFonts w:cstheme="minorHAnsi"/>
-                <w:sz w:val="16"/>
-                <w:szCs w:val="16"/>
-              </w:rPr>
-              <w:t>MATLAB</w:t>
-            </w:r>
-            <w:r>
-              <w:rPr>
-                <w:rFonts w:cstheme="minorHAnsi"/>
-                <w:sz w:val="16"/>
-                <w:szCs w:val="16"/>
-              </w:rPr>
-              <w:br/>
-            </w:r>
-            <w:r>
-              <w:rPr>
-                <w:rFonts w:cstheme="minorHAnsi"/>
-                <w:sz w:val="16"/>
-                <w:szCs w:val="16"/>
-              </w:rPr>
-              <w:t>-</w:t>
-            </w:r>
-            <w:r>
-              <w:rPr>
-                <w:rFonts w:cstheme="minorHAnsi"/>
-                <w:sz w:val="16"/>
-                <w:szCs w:val="16"/>
-              </w:rPr>
-              <w:t>SQL</w:t>
-            </w:r>
-            <w:r>
-              <w:rPr>
-                <w:rFonts w:cstheme="minorHAnsi"/>
-                <w:sz w:val="16"/>
-                <w:szCs w:val="16"/>
-              </w:rPr>
-              <w:br/>
-            </w:r>
-            <w:r>
-              <w:rPr>
-                <w:rFonts w:cstheme="minorHAnsi"/>
-                <w:sz w:val="16"/>
-                <w:szCs w:val="16"/>
-              </w:rPr>
-              <w:t>-</w:t>
-            </w:r>
-            <w:r>
-              <w:rPr>
-                <w:rFonts w:cstheme="minorHAnsi"/>
-                <w:sz w:val="16"/>
-                <w:szCs w:val="16"/>
-              </w:rPr>
-              <w:t>Arduino</w:t>
-            </w:r>
-          </w:p>
-          <w:p>
-            <w:pPr>
-              <w:cnfStyle w:val="000000000000" w:firstRow="0" w:lastRow="0" w:firstColumn="0" w:lastColumn="0" w:oddVBand="0" w:evenVBand="0" w:oddHBand="0" w:evenHBand="0" w:firstRowFirstColumn="0" w:firstRowLastColumn="0" w:lastRowFirstColumn="0" w:lastRowLastColumn="0"/>
-              <w:rPr>
-                <w:rFonts w:cstheme="minorHAnsi"/>
-                <w:sz w:val="16"/>
-                <w:szCs w:val="16"/>
-              </w:rPr>
-            </w:pPr>
-            <w:r>
-              <w:rPr>
-                <w:rFonts w:cstheme="minorHAnsi"/>
-                <w:sz w:val="16"/>
-                <w:szCs w:val="16"/>
-              </w:rPr>
-              <w:t>-</w:t>
-            </w:r>
-            <w:r>
-              <w:rPr>
-                <w:rFonts w:cstheme="minorHAnsi"/>
-                <w:sz w:val="16"/>
-                <w:szCs w:val="16"/>
-              </w:rPr>
-              <w:t>Android Studio</w:t>
-            </w:r>
-          </w:p>
-        </w:tc>
-        <w:tc>
-          <w:tcPr>
-            <w:tcW w:w="0" w:type="auto"/>
-          </w:tcPr>
-          <w:p>
-            <w:pPr>
-              <w:cnfStyle w:val="000000000000" w:firstRow="0" w:lastRow="0" w:firstColumn="0" w:lastColumn="0" w:oddVBand="0" w:evenVBand="0" w:oddHBand="0" w:evenHBand="0" w:firstRowFirstColumn="0" w:firstRowLastColumn="0" w:lastRowFirstColumn="0" w:lastRowLastColumn="0"/>
-              <w:rPr>
-                <w:rFonts w:cstheme="minorHAnsi"/>
-                <w:sz w:val="16"/>
-                <w:szCs w:val="16"/>
-              </w:rPr>
-            </w:pPr>
-            <w:r>
-              <w:rPr>
-                <w:rFonts w:cstheme="minorHAnsi"/>
-                <w:sz w:val="16"/>
-                <w:szCs w:val="16"/>
-              </w:rPr>
-              <w:t>-</w:t>
-            </w:r>
-            <w:r>
-              <w:rPr>
-                <w:rFonts w:cstheme="minorHAnsi"/>
-                <w:sz w:val="16"/>
-                <w:szCs w:val="16"/>
-              </w:rPr>
-              <w:t>C#/C++</w:t>
-            </w:r>
-          </w:p>
-          <w:p>
-            <w:pPr>
-              <w:cnfStyle w:val="000000000000" w:firstRow="0" w:lastRow="0" w:firstColumn="0" w:lastColumn="0" w:oddVBand="0" w:evenVBand="0" w:oddHBand="0" w:evenHBand="0" w:firstRowFirstColumn="0" w:firstRowLastColumn="0" w:lastRowFirstColumn="0" w:lastRowLastColumn="0"/>
-              <w:rPr>
-                <w:rFonts w:cstheme="minorHAnsi"/>
-                <w:sz w:val="16"/>
-                <w:szCs w:val="16"/>
-              </w:rPr>
-            </w:pPr>
-            <w:r>
-              <w:rPr>
-                <w:rFonts w:cstheme="minorHAnsi"/>
-                <w:sz w:val="16"/>
-                <w:szCs w:val="16"/>
-              </w:rPr>
-              <w:t>-</w:t>
-            </w:r>
-            <w:r>
-              <w:rPr>
-                <w:rFonts w:cstheme="minorHAnsi"/>
-                <w:sz w:val="16"/>
-                <w:szCs w:val="16"/>
-              </w:rPr>
-              <w:t>MATLAB</w:t>
-            </w:r>
-            <w:r>
-              <w:rPr>
-                <w:rFonts w:cstheme="minorHAnsi"/>
-                <w:sz w:val="16"/>
-                <w:szCs w:val="16"/>
-              </w:rPr>
-              <w:br/>
-            </w:r>
-            <w:r>
-              <w:rPr>
-                <w:rFonts w:cstheme="minorHAnsi"/>
-                <w:sz w:val="16"/>
-                <w:szCs w:val="16"/>
-              </w:rPr>
-              <w:t>-</w:t>
-            </w:r>
-            <w:r>
-              <w:rPr>
-                <w:rFonts w:cstheme="minorHAnsi"/>
-                <w:sz w:val="16"/>
-                <w:szCs w:val="16"/>
-              </w:rPr>
-              <w:t>Python</w:t>
-            </w:r>
-          </w:p>
-          <w:p>
-            <w:pPr>
-              <w:cnfStyle w:val="000000000000" w:firstRow="0" w:lastRow="0" w:firstColumn="0" w:lastColumn="0" w:oddVBand="0" w:evenVBand="0" w:oddHBand="0" w:evenHBand="0" w:firstRowFirstColumn="0" w:firstRowLastColumn="0" w:lastRowFirstColumn="0" w:lastRowLastColumn="0"/>
-              <w:rPr>
-                <w:rFonts w:cstheme="minorHAnsi"/>
-                <w:sz w:val="16"/>
-                <w:szCs w:val="16"/>
-              </w:rPr>
-            </w:pPr>
-            <w:r>
-              <w:rPr>
-                <w:rFonts w:cstheme="minorHAnsi"/>
-                <w:sz w:val="16"/>
-                <w:szCs w:val="16"/>
-              </w:rPr>
-              <w:t>-</w:t>
-            </w:r>
-            <w:r>
-              <w:rPr>
-                <w:rFonts w:cstheme="minorHAnsi"/>
-                <w:sz w:val="16"/>
-                <w:szCs w:val="16"/>
-              </w:rPr>
-              <w:t>Java</w:t>
-            </w:r>
-          </w:p>
-          <w:p>
-            <w:pPr>
-              <w:cnfStyle w:val="000000000000" w:firstRow="0" w:lastRow="0" w:firstColumn="0" w:lastColumn="0" w:oddVBand="0" w:evenVBand="0" w:oddHBand="0" w:evenHBand="0" w:firstRowFirstColumn="0" w:firstRowLastColumn="0" w:lastRowFirstColumn="0" w:lastRowLastColumn="0"/>
-              <w:rPr>
-                <w:rFonts w:cstheme="minorHAnsi"/>
-                <w:sz w:val="16"/>
-                <w:szCs w:val="16"/>
-              </w:rPr>
-            </w:pPr>
-            <w:r>
-              <w:rPr>
-                <w:rFonts w:cstheme="minorHAnsi"/>
-                <w:sz w:val="16"/>
-                <w:szCs w:val="16"/>
-              </w:rPr>
-              <w:t>-</w:t>
-            </w:r>
-            <w:r>
-              <w:rPr>
-                <w:rFonts w:cstheme="minorHAnsi"/>
-                <w:sz w:val="16"/>
-                <w:szCs w:val="16"/>
-              </w:rPr>
-              <w:t>SQL</w:t>
-            </w:r>
-          </w:p>
-          <w:p>
-            <w:pPr>
-              <w:cnfStyle w:val="000000000000" w:firstRow="0" w:lastRow="0" w:firstColumn="0" w:lastColumn="0" w:oddVBand="0" w:evenVBand="0" w:oddHBand="0" w:evenHBand="0" w:firstRowFirstColumn="0" w:firstRowLastColumn="0" w:lastRowFirstColumn="0" w:lastRowLastColumn="0"/>
-              <w:rPr>
-                <w:rFonts w:cstheme="minorHAnsi"/>
-                <w:sz w:val="16"/>
-                <w:szCs w:val="16"/>
-              </w:rPr>
-            </w:pPr>
-            <w:r>
-              <w:rPr>
-                <w:rFonts w:cstheme="minorHAnsi"/>
-                <w:sz w:val="16"/>
-                <w:szCs w:val="16"/>
-              </w:rPr>
-              <w:t>-</w:t>
-            </w:r>
-            <w:r>
-              <w:rPr>
-                <w:rFonts w:cstheme="minorHAnsi"/>
-                <w:sz w:val="16"/>
-                <w:szCs w:val="16"/>
-              </w:rPr>
-              <w:t>Arduino</w:t>
-            </w:r>
-          </w:p>
-          <w:p>
-            <w:pPr>
-              <w:cnfStyle w:val="000000000000" w:firstRow="0" w:lastRow="0" w:firstColumn="0" w:lastColumn="0" w:oddVBand="0" w:evenVBand="0" w:oddHBand="0" w:evenHBand="0" w:firstRowFirstColumn="0" w:firstRowLastColumn="0" w:lastRowFirstColumn="0" w:lastRowLastColumn="0"/>
-              <w:rPr>
-                <w:rFonts w:cstheme="minorHAnsi"/>
-                <w:sz w:val="16"/>
-                <w:szCs w:val="16"/>
-              </w:rPr>
-            </w:pPr>
-            <w:r>
-              <w:rPr>
-                <w:rFonts w:cstheme="minorHAnsi"/>
-                <w:sz w:val="16"/>
-                <w:szCs w:val="16"/>
-              </w:rPr>
-              <w:t>-</w:t>
-            </w:r>
-            <w:proofErr w:type="spellStart"/>
-            <w:r>
-              <w:rPr>
-                <w:rFonts w:cstheme="minorHAnsi"/>
-                <w:sz w:val="16"/>
-                <w:szCs w:val="16"/>
-              </w:rPr>
-              <w:t>RasPi</w:t>
-            </w:r>
-            <w:proofErr w:type="spellEnd"/>
-          </w:p>
-          <w:p>
-            <w:pPr>
-              <w:cnfStyle w:val="000000000000" w:firstRow="0" w:lastRow="0" w:firstColumn="0" w:lastColumn="0" w:oddVBand="0" w:evenVBand="0" w:oddHBand="0" w:evenHBand="0" w:firstRowFirstColumn="0" w:firstRowLastColumn="0" w:lastRowFirstColumn="0" w:lastRowLastColumn="0"/>
-              <w:rPr>
-                <w:rFonts w:cstheme="minorHAnsi"/>
-                <w:sz w:val="16"/>
-                <w:szCs w:val="16"/>
-              </w:rPr>
-            </w:pPr>
-            <w:r>
-              <w:rPr>
-                <w:rFonts w:cstheme="minorHAnsi"/>
-                <w:sz w:val="16"/>
-                <w:szCs w:val="16"/>
-              </w:rPr>
-              <w:t>-</w:t>
-            </w:r>
-            <w:r>
-              <w:rPr>
-                <w:rFonts w:cstheme="minorHAnsi"/>
-                <w:sz w:val="16"/>
-                <w:szCs w:val="16"/>
-              </w:rPr>
-              <w:t>Android Studio</w:t>
-            </w:r>
-          </w:p>
-          <w:p>
-            <w:pPr>
-              <w:cnfStyle w:val="000000000000" w:firstRow="0" w:lastRow="0" w:firstColumn="0" w:lastColumn="0" w:oddVBand="0" w:evenVBand="0" w:oddHBand="0" w:evenHBand="0" w:firstRowFirstColumn="0" w:firstRowLastColumn="0" w:lastRowFirstColumn="0" w:lastRowLastColumn="0"/>
-              <w:rPr>
-                <w:rFonts w:cstheme="minorHAnsi"/>
-                <w:sz w:val="16"/>
-                <w:szCs w:val="16"/>
-              </w:rPr>
-            </w:pPr>
-            <w:r>
-              <w:rPr>
-                <w:rFonts w:cstheme="minorHAnsi"/>
-                <w:sz w:val="16"/>
-                <w:szCs w:val="16"/>
-              </w:rPr>
-              <w:t>-</w:t>
-            </w:r>
-            <w:r>
-              <w:rPr>
-                <w:rFonts w:cstheme="minorHAnsi"/>
-                <w:sz w:val="16"/>
-                <w:szCs w:val="16"/>
-              </w:rPr>
-              <w:t>Electronics</w:t>
-            </w:r>
-          </w:p>
-        </w:tc>
-        <w:tc>
-          <w:tcPr>
-            <w:tcW w:w="0" w:type="auto"/>
-          </w:tcPr>
-          <w:p>
-            <w:pPr>
-              <w:cnfStyle w:val="000000000000" w:firstRow="0" w:lastRow="0" w:firstColumn="0" w:lastColumn="0" w:oddVBand="0" w:evenVBand="0" w:oddHBand="0" w:evenHBand="0" w:firstRowFirstColumn="0" w:firstRowLastColumn="0" w:lastRowFirstColumn="0" w:lastRowLastColumn="0"/>
-              <w:rPr>
-                <w:rFonts w:cstheme="minorHAnsi"/>
-                <w:sz w:val="16"/>
-                <w:szCs w:val="16"/>
-              </w:rPr>
-            </w:pPr>
-            <w:r>
-              <w:rPr>
-                <w:rFonts w:cstheme="minorHAnsi"/>
-                <w:sz w:val="16"/>
-                <w:szCs w:val="16"/>
-              </w:rPr>
-              <w:t>-</w:t>
-            </w:r>
-            <w:r>
-              <w:rPr>
-                <w:rFonts w:cstheme="minorHAnsi"/>
-                <w:sz w:val="16"/>
-                <w:szCs w:val="16"/>
-              </w:rPr>
-              <w:t>Arduino</w:t>
-            </w:r>
-          </w:p>
-          <w:p>
-            <w:pPr>
-              <w:cnfStyle w:val="000000000000" w:firstRow="0" w:lastRow="0" w:firstColumn="0" w:lastColumn="0" w:oddVBand="0" w:evenVBand="0" w:oddHBand="0" w:evenHBand="0" w:firstRowFirstColumn="0" w:firstRowLastColumn="0" w:lastRowFirstColumn="0" w:lastRowLastColumn="0"/>
-              <w:rPr>
-                <w:rFonts w:cstheme="minorHAnsi"/>
-                <w:sz w:val="16"/>
-                <w:szCs w:val="16"/>
-              </w:rPr>
-            </w:pPr>
-            <w:r>
-              <w:rPr>
-                <w:rFonts w:cstheme="minorHAnsi"/>
-                <w:sz w:val="16"/>
-                <w:szCs w:val="16"/>
-              </w:rPr>
-              <w:t>-</w:t>
-            </w:r>
-            <w:r>
-              <w:rPr>
-                <w:rFonts w:cstheme="minorHAnsi"/>
-                <w:sz w:val="16"/>
-                <w:szCs w:val="16"/>
-              </w:rPr>
-              <w:t>Python</w:t>
-            </w:r>
-          </w:p>
-          <w:p>
-            <w:pPr>
-              <w:cnfStyle w:val="000000000000" w:firstRow="0" w:lastRow="0" w:firstColumn="0" w:lastColumn="0" w:oddVBand="0" w:evenVBand="0" w:oddHBand="0" w:evenHBand="0" w:firstRowFirstColumn="0" w:firstRowLastColumn="0" w:lastRowFirstColumn="0" w:lastRowLastColumn="0"/>
-              <w:rPr>
-                <w:rFonts w:cstheme="minorHAnsi"/>
-                <w:sz w:val="16"/>
-                <w:szCs w:val="16"/>
-              </w:rPr>
-            </w:pPr>
-            <w:r>
-              <w:rPr>
-                <w:rFonts w:cstheme="minorHAnsi"/>
-                <w:sz w:val="16"/>
-                <w:szCs w:val="16"/>
-              </w:rPr>
-              <w:t>-</w:t>
-            </w:r>
-            <w:r>
-              <w:rPr>
-                <w:rFonts w:cstheme="minorHAnsi"/>
-                <w:sz w:val="16"/>
-                <w:szCs w:val="16"/>
-              </w:rPr>
-              <w:t>C++</w:t>
-            </w:r>
-          </w:p>
-          <w:p>
-            <w:pPr>
-              <w:cnfStyle w:val="000000000000" w:firstRow="0" w:lastRow="0" w:firstColumn="0" w:lastColumn="0" w:oddVBand="0" w:evenVBand="0" w:oddHBand="0" w:evenHBand="0" w:firstRowFirstColumn="0" w:firstRowLastColumn="0" w:lastRowFirstColumn="0" w:lastRowLastColumn="0"/>
-              <w:rPr>
-                <w:rFonts w:cstheme="minorHAnsi"/>
-                <w:sz w:val="16"/>
-                <w:szCs w:val="16"/>
-              </w:rPr>
-            </w:pPr>
-            <w:r>
-              <w:rPr>
-                <w:rFonts w:cstheme="minorHAnsi"/>
-                <w:sz w:val="16"/>
-                <w:szCs w:val="16"/>
-              </w:rPr>
-              <w:t>-</w:t>
-            </w:r>
-            <w:r>
-              <w:rPr>
-                <w:rFonts w:cstheme="minorHAnsi"/>
-                <w:sz w:val="16"/>
-                <w:szCs w:val="16"/>
-              </w:rPr>
-              <w:t>MATLAB</w:t>
-            </w:r>
-          </w:p>
-          <w:p>
-            <w:pPr>
-              <w:cnfStyle w:val="000000000000" w:firstRow="0" w:lastRow="0" w:firstColumn="0" w:lastColumn="0" w:oddVBand="0" w:evenVBand="0" w:oddHBand="0" w:evenHBand="0" w:firstRowFirstColumn="0" w:firstRowLastColumn="0" w:lastRowFirstColumn="0" w:lastRowLastColumn="0"/>
-              <w:rPr>
-                <w:rFonts w:cstheme="minorHAnsi"/>
-                <w:sz w:val="16"/>
-                <w:szCs w:val="16"/>
-              </w:rPr>
-            </w:pPr>
-            <w:r>
-              <w:rPr>
-                <w:rFonts w:cstheme="minorHAnsi"/>
-                <w:sz w:val="16"/>
-                <w:szCs w:val="16"/>
-              </w:rPr>
-              <w:t>-</w:t>
-            </w:r>
-            <w:r>
-              <w:rPr>
-                <w:rFonts w:cstheme="minorHAnsi"/>
-                <w:sz w:val="16"/>
-                <w:szCs w:val="16"/>
-              </w:rPr>
-              <w:t>PHP</w:t>
-            </w:r>
-          </w:p>
-          <w:p>
-            <w:pPr>
-              <w:cnfStyle w:val="000000000000" w:firstRow="0" w:lastRow="0" w:firstColumn="0" w:lastColumn="0" w:oddVBand="0" w:evenVBand="0" w:oddHBand="0" w:evenHBand="0" w:firstRowFirstColumn="0" w:firstRowLastColumn="0" w:lastRowFirstColumn="0" w:lastRowLastColumn="0"/>
-              <w:rPr>
-                <w:rFonts w:cstheme="minorHAnsi"/>
-                <w:sz w:val="16"/>
-                <w:szCs w:val="16"/>
-              </w:rPr>
-            </w:pPr>
-            <w:r>
-              <w:rPr>
-                <w:rFonts w:cstheme="minorHAnsi"/>
-                <w:sz w:val="16"/>
-                <w:szCs w:val="16"/>
-              </w:rPr>
-              <w:t>-</w:t>
-            </w:r>
-            <w:r>
-              <w:rPr>
-                <w:rFonts w:cstheme="minorHAnsi"/>
-                <w:sz w:val="16"/>
-                <w:szCs w:val="16"/>
-              </w:rPr>
-              <w:t>Digital Art</w:t>
-            </w:r>
-          </w:p>
-          <w:p>
-            <w:pPr>
-              <w:cnfStyle w:val="000000000000" w:firstRow="0" w:lastRow="0" w:firstColumn="0" w:lastColumn="0" w:oddVBand="0" w:evenVBand="0" w:oddHBand="0" w:evenHBand="0" w:firstRowFirstColumn="0" w:firstRowLastColumn="0" w:lastRowFirstColumn="0" w:lastRowLastColumn="0"/>
-              <w:rPr>
-                <w:rFonts w:cstheme="minorHAnsi"/>
-                <w:sz w:val="16"/>
-                <w:szCs w:val="16"/>
-              </w:rPr>
-            </w:pPr>
-            <w:r>
-              <w:rPr>
-                <w:rFonts w:cstheme="minorHAnsi"/>
-                <w:sz w:val="16"/>
-                <w:szCs w:val="16"/>
-              </w:rPr>
-              <w:t>-</w:t>
-            </w:r>
-            <w:r>
-              <w:rPr>
-                <w:rFonts w:cstheme="minorHAnsi"/>
-                <w:sz w:val="16"/>
-                <w:szCs w:val="16"/>
-              </w:rPr>
-              <w:t>Electrical Repair</w:t>
+              <w:t>-PHP</w:t>
+            </w:r>
+          </w:p>
+          <w:p>
+            <w:pPr>
+              <w:cnfStyle w:val="000000000000" w:firstRow="0" w:lastRow="0" w:firstColumn="0" w:lastColumn="0" w:oddVBand="0" w:evenVBand="0" w:oddHBand="0" w:evenHBand="0" w:firstRowFirstColumn="0" w:firstRowLastColumn="0" w:lastRowFirstColumn="0" w:lastRowLastColumn="0"/>
+              <w:rPr>
+                <w:rFonts w:cstheme="minorHAnsi"/>
+                <w:sz w:val="16"/>
+                <w:szCs w:val="16"/>
+              </w:rPr>
+            </w:pPr>
+            <w:r>
+              <w:rPr>
+                <w:rFonts w:cstheme="minorHAnsi"/>
+                <w:sz w:val="16"/>
+                <w:szCs w:val="16"/>
+              </w:rPr>
+              <w:t>-Digital Art</w:t>
+            </w:r>
+          </w:p>
+          <w:p>
+            <w:pPr>
+              <w:cnfStyle w:val="000000000000" w:firstRow="0" w:lastRow="0" w:firstColumn="0" w:lastColumn="0" w:oddVBand="0" w:evenVBand="0" w:oddHBand="0" w:evenHBand="0" w:firstRowFirstColumn="0" w:firstRowLastColumn="0" w:lastRowFirstColumn="0" w:lastRowLastColumn="0"/>
+              <w:rPr>
+                <w:rFonts w:cstheme="minorHAnsi"/>
+                <w:sz w:val="16"/>
+                <w:szCs w:val="16"/>
+              </w:rPr>
+            </w:pPr>
+            <w:r>
+              <w:rPr>
+                <w:rFonts w:cstheme="minorHAnsi"/>
+                <w:sz w:val="16"/>
+                <w:szCs w:val="16"/>
+              </w:rPr>
+              <w:t>-Electrical Repair</w:t>
             </w:r>
           </w:p>
         </w:tc>
@@ -2343,7 +1732,7 @@
           </w:tcPr>
           <w:p>
             <w:r>
-              <w:t>Hardware</w:t>
+              <w:t>Mechatronics</w:t>
             </w:r>
           </w:p>
         </w:tc>
@@ -2354,30 +1743,9 @@
           <w:p>
             <w:pPr>
               <w:cnfStyle w:val="000000100000" w:firstRow="0" w:lastRow="0" w:firstColumn="0" w:lastColumn="0" w:oddVBand="0" w:evenVBand="0" w:oddHBand="1" w:evenHBand="0" w:firstRowFirstColumn="0" w:firstRowLastColumn="0" w:lastRowFirstColumn="0" w:lastRowLastColumn="0"/>
-              <w:rPr>
-                <w:iCs/>
-              </w:rPr>
-            </w:pPr>
-            <w:r>
-              <w:t xml:space="preserve">Modification of </w:t>
-            </w:r>
-            <w:r>
-              <w:rPr>
-                <w:i/>
-              </w:rPr>
-              <w:t>‘Nerf’</w:t>
-            </w:r>
-            <w:r>
-              <w:rPr>
-                <w:i/>
-              </w:rPr>
-              <w:t xml:space="preserve"> </w:t>
-            </w:r>
-            <w:r>
-              <w:rPr>
-                <w:iCs/>
-              </w:rPr>
-              <w:t>gun to be electronically controlled</w:t>
+            </w:pPr>
+            <w:r>
+              <w:t>3D design and manufacture of motorised mounting system.</w:t>
             </w:r>
           </w:p>
         </w:tc>
@@ -2392,7 +1760,7 @@
               <w:cnfStyle w:val="000000100000" w:firstRow="0" w:lastRow="0" w:firstColumn="0" w:lastColumn="0" w:oddVBand="0" w:evenVBand="0" w:oddHBand="1" w:evenHBand="0" w:firstRowFirstColumn="0" w:firstRowLastColumn="0" w:lastRowFirstColumn="0" w:lastRowLastColumn="0"/>
             </w:pPr>
             <w:r>
-              <w:t>Joel</w:t>
+              <w:t>Andrew</w:t>
             </w:r>
           </w:p>
         </w:tc>
@@ -2407,7 +1775,7 @@
               <w:cnfStyle w:val="000000100000" w:firstRow="0" w:lastRow="0" w:firstColumn="0" w:lastColumn="0" w:oddVBand="0" w:evenVBand="0" w:oddHBand="1" w:evenHBand="0" w:firstRowFirstColumn="0" w:firstRowLastColumn="0" w:lastRowFirstColumn="0" w:lastRowLastColumn="0"/>
             </w:pPr>
             <w:r>
-              <w:t>Joan</w:t>
+              <w:t>Chris</w:t>
             </w:r>
           </w:p>
         </w:tc>
@@ -2422,7 +1790,7 @@
               <w:cnfStyle w:val="000000100000" w:firstRow="0" w:lastRow="0" w:firstColumn="0" w:lastColumn="0" w:oddVBand="0" w:evenVBand="0" w:oddHBand="1" w:evenHBand="0" w:firstRowFirstColumn="0" w:firstRowLastColumn="0" w:lastRowFirstColumn="0" w:lastRowLastColumn="0"/>
             </w:pPr>
             <w:r>
-              <w:t>Sian</w:t>
+              <w:t>-</w:t>
             </w:r>
           </w:p>
         </w:tc>
@@ -2446,7 +1814,7 @@
               <w:cnfStyle w:val="000000000000" w:firstRow="0" w:lastRow="0" w:firstColumn="0" w:lastColumn="0" w:oddVBand="0" w:evenVBand="0" w:oddHBand="0" w:evenHBand="0" w:firstRowFirstColumn="0" w:firstRowLastColumn="0" w:lastRowFirstColumn="0" w:lastRowLastColumn="0"/>
             </w:pPr>
             <w:r>
-              <w:t>3D design and manufacture of mounting system and articulation.</w:t>
+              <w:t>3D design and manufacture of foam dart firing system with mechanical support for the camera and any additional sensors.</w:t>
             </w:r>
           </w:p>
         </w:tc>
@@ -2461,22 +1829,22 @@
               <w:cnfStyle w:val="000000000000" w:firstRow="0" w:lastRow="0" w:firstColumn="0" w:lastColumn="0" w:oddVBand="0" w:evenVBand="0" w:oddHBand="0" w:evenHBand="0" w:firstRowFirstColumn="0" w:firstRowLastColumn="0" w:lastRowFirstColumn="0" w:lastRowLastColumn="0"/>
             </w:pPr>
             <w:r>
+              <w:t>Chris</w:t>
+            </w:r>
+          </w:p>
+        </w:tc>
+        <w:tc>
+          <w:tcPr>
+            <w:tcW w:w="1274" w:type="dxa"/>
+            <w:vAlign w:val="center"/>
+          </w:tcPr>
+          <w:p>
+            <w:pPr>
+              <w:jc w:val="center"/>
+              <w:cnfStyle w:val="000000000000" w:firstRow="0" w:lastRow="0" w:firstColumn="0" w:lastColumn="0" w:oddVBand="0" w:evenVBand="0" w:oddHBand="0" w:evenHBand="0" w:firstRowFirstColumn="0" w:firstRowLastColumn="0" w:lastRowFirstColumn="0" w:lastRowLastColumn="0"/>
+            </w:pPr>
+            <w:r>
               <w:t>Andrew</w:t>
-            </w:r>
-          </w:p>
-        </w:tc>
-        <w:tc>
-          <w:tcPr>
-            <w:tcW w:w="1274" w:type="dxa"/>
-            <w:vAlign w:val="center"/>
-          </w:tcPr>
-          <w:p>
-            <w:pPr>
-              <w:jc w:val="center"/>
-              <w:cnfStyle w:val="000000000000" w:firstRow="0" w:lastRow="0" w:firstColumn="0" w:lastColumn="0" w:oddVBand="0" w:evenVBand="0" w:oddHBand="0" w:evenHBand="0" w:firstRowFirstColumn="0" w:firstRowLastColumn="0" w:lastRowFirstColumn="0" w:lastRowLastColumn="0"/>
-            </w:pPr>
-            <w:r>
-              <w:t>Chris</w:t>
             </w:r>
           </w:p>
         </w:tc>
@@ -2518,13 +1886,13 @@
               <w:cnfStyle w:val="000000100000" w:firstRow="0" w:lastRow="0" w:firstColumn="0" w:lastColumn="0" w:oddVBand="0" w:evenVBand="0" w:oddHBand="1" w:evenHBand="0" w:firstRowFirstColumn="0" w:firstRowLastColumn="0" w:lastRowFirstColumn="0" w:lastRowLastColumn="0"/>
             </w:pPr>
             <w:r>
-              <w:t xml:space="preserve">3D design and manufacture of various mounting hardware, inc. camera mount, power supply, control electronics, </w:t>
-            </w:r>
-            <w:r>
-              <w:t xml:space="preserve">bullet counter, </w:t>
-            </w:r>
-            <w:r>
-              <w:t>as required.</w:t>
+              <w:t>Design of prototype hardware for driving combined motorised mounting and foam dart firing</w:t>
+            </w:r>
+            <w:r>
+              <w:t xml:space="preserve"> </w:t>
+            </w:r>
+            <w:r>
+              <w:t>systems.</w:t>
             </w:r>
           </w:p>
         </w:tc>
@@ -2554,7 +1922,7 @@
               <w:cnfStyle w:val="000000100000" w:firstRow="0" w:lastRow="0" w:firstColumn="0" w:lastColumn="0" w:oddVBand="0" w:evenVBand="0" w:oddHBand="1" w:evenHBand="0" w:firstRowFirstColumn="0" w:firstRowLastColumn="0" w:lastRowFirstColumn="0" w:lastRowLastColumn="0"/>
             </w:pPr>
             <w:r>
-              <w:t>Josh</w:t>
+              <w:t>Andrew</w:t>
             </w:r>
           </w:p>
         </w:tc>
@@ -2569,12 +1937,15 @@
               <w:cnfStyle w:val="000000100000" w:firstRow="0" w:lastRow="0" w:firstColumn="0" w:lastColumn="0" w:oddVBand="0" w:evenVBand="0" w:oddHBand="1" w:evenHBand="0" w:firstRowFirstColumn="0" w:firstRowLastColumn="0" w:lastRowFirstColumn="0" w:lastRowLastColumn="0"/>
             </w:pPr>
             <w:r>
-              <w:t>Joel</w:t>
+              <w:t>-</w:t>
             </w:r>
           </w:p>
         </w:tc>
       </w:tr>
       <w:tr>
+        <w:trPr>
+          <w:trHeight w:val="732"/>
+        </w:trPr>
         <w:tc>
           <w:tcPr>
             <w:cnfStyle w:val="001000000000" w:firstRow="0" w:lastRow="0" w:firstColumn="1" w:lastColumn="0" w:oddVBand="0" w:evenVBand="0" w:oddHBand="0" w:evenHBand="0" w:firstRowFirstColumn="0" w:firstRowLastColumn="0" w:lastRowFirstColumn="0" w:lastRowLastColumn="0"/>
@@ -2597,7 +1968,19 @@
               <w:cnfStyle w:val="000000000000" w:firstRow="0" w:lastRow="0" w:firstColumn="0" w:lastColumn="0" w:oddVBand="0" w:evenVBand="0" w:oddHBand="0" w:evenHBand="0" w:firstRowFirstColumn="0" w:firstRowLastColumn="0" w:lastRowFirstColumn="0" w:lastRowLastColumn="0"/>
             </w:pPr>
             <w:r>
-              <w:t>Writing of Hardware drivers to control physical hardware systems.</w:t>
+              <w:t xml:space="preserve">Writing of </w:t>
+            </w:r>
+            <w:r>
+              <w:t>software</w:t>
+            </w:r>
+            <w:r>
+              <w:t xml:space="preserve"> to</w:t>
+            </w:r>
+            <w:r>
+              <w:t xml:space="preserve"> control </w:t>
+            </w:r>
+            <w:r>
+              <w:t>motorised mounting system and communications with target acquisition system.</w:t>
             </w:r>
           </w:p>
         </w:tc>
@@ -2611,11 +1994,12 @@
               <w:jc w:val="center"/>
               <w:cnfStyle w:val="000000000000" w:firstRow="0" w:lastRow="0" w:firstColumn="0" w:lastColumn="0" w:oddVBand="0" w:evenVBand="0" w:oddHBand="0" w:evenHBand="0" w:firstRowFirstColumn="0" w:firstRowLastColumn="0" w:lastRowFirstColumn="0" w:lastRowLastColumn="0"/>
             </w:pPr>
-            <w:proofErr w:type="spellStart"/>
             <w:r>
               <w:t>Harshitha</w:t>
             </w:r>
-            <w:proofErr w:type="spellEnd"/>
+            <w:r>
+              <w:t xml:space="preserve"> </w:t>
+            </w:r>
           </w:p>
         </w:tc>
         <w:tc>
@@ -2629,7 +2013,7 @@
               <w:cnfStyle w:val="000000000000" w:firstRow="0" w:lastRow="0" w:firstColumn="0" w:lastColumn="0" w:oddVBand="0" w:evenVBand="0" w:oddHBand="0" w:evenHBand="0" w:firstRowFirstColumn="0" w:firstRowLastColumn="0" w:lastRowFirstColumn="0" w:lastRowLastColumn="0"/>
             </w:pPr>
             <w:r>
-              <w:t>Joan</w:t>
+              <w:t>Andrew</w:t>
             </w:r>
           </w:p>
         </w:tc>
@@ -2644,7 +2028,7 @@
               <w:cnfStyle w:val="000000000000" w:firstRow="0" w:lastRow="0" w:firstColumn="0" w:lastColumn="0" w:oddVBand="0" w:evenVBand="0" w:oddHBand="0" w:evenHBand="0" w:firstRowFirstColumn="0" w:firstRowLastColumn="0" w:lastRowFirstColumn="0" w:lastRowLastColumn="0"/>
             </w:pPr>
             <w:r>
-              <w:t>Josh</w:t>
+              <w:t>Sian</w:t>
             </w:r>
           </w:p>
         </w:tc>
@@ -2658,6 +2042,7 @@
             <w:cnfStyle w:val="001000000000" w:firstRow="0" w:lastRow="0" w:firstColumn="1" w:lastColumn="0" w:oddVBand="0" w:evenVBand="0" w:oddHBand="0" w:evenHBand="0" w:firstRowFirstColumn="0" w:firstRowLastColumn="0" w:lastRowFirstColumn="0" w:lastRowLastColumn="0"/>
             <w:tcW w:w="1523" w:type="dxa"/>
             <w:vMerge/>
+            <w:vAlign w:val="center"/>
           </w:tcPr>
           <w:p/>
         </w:tc>
@@ -2670,7 +2055,7 @@
               <w:cnfStyle w:val="000000100000" w:firstRow="0" w:lastRow="0" w:firstColumn="0" w:lastColumn="0" w:oddVBand="0" w:evenVBand="0" w:oddHBand="1" w:evenHBand="0" w:firstRowFirstColumn="0" w:firstRowLastColumn="0" w:lastRowFirstColumn="0" w:lastRowLastColumn="0"/>
             </w:pPr>
             <w:r>
-              <w:t>Writing of visual recognition software, defining targets and non-targets.</w:t>
+              <w:t>Writing software to control firing system and communication with target acquisition system.</w:t>
             </w:r>
           </w:p>
         </w:tc>
@@ -2685,40 +2070,38 @@
               <w:cnfStyle w:val="000000100000" w:firstRow="0" w:lastRow="0" w:firstColumn="0" w:lastColumn="0" w:oddVBand="0" w:evenVBand="0" w:oddHBand="1" w:evenHBand="0" w:firstRowFirstColumn="0" w:firstRowLastColumn="0" w:lastRowFirstColumn="0" w:lastRowLastColumn="0"/>
             </w:pPr>
             <w:r>
+              <w:t>Joel</w:t>
+            </w:r>
+          </w:p>
+        </w:tc>
+        <w:tc>
+          <w:tcPr>
+            <w:tcW w:w="1274" w:type="dxa"/>
+            <w:vAlign w:val="center"/>
+          </w:tcPr>
+          <w:p>
+            <w:pPr>
+              <w:jc w:val="center"/>
+              <w:cnfStyle w:val="000000100000" w:firstRow="0" w:lastRow="0" w:firstColumn="0" w:lastColumn="0" w:oddVBand="0" w:evenVBand="0" w:oddHBand="1" w:evenHBand="0" w:firstRowFirstColumn="0" w:firstRowLastColumn="0" w:lastRowFirstColumn="0" w:lastRowLastColumn="0"/>
+            </w:pPr>
+            <w:r>
+              <w:t>Chris</w:t>
+            </w:r>
+          </w:p>
+        </w:tc>
+        <w:tc>
+          <w:tcPr>
+            <w:tcW w:w="1223" w:type="dxa"/>
+            <w:vAlign w:val="center"/>
+          </w:tcPr>
+          <w:p>
+            <w:pPr>
+              <w:jc w:val="center"/>
+              <w:cnfStyle w:val="000000100000" w:firstRow="0" w:lastRow="0" w:firstColumn="0" w:lastColumn="0" w:oddVBand="0" w:evenVBand="0" w:oddHBand="1" w:evenHBand="0" w:firstRowFirstColumn="0" w:firstRowLastColumn="0" w:lastRowFirstColumn="0" w:lastRowLastColumn="0"/>
+            </w:pPr>
+            <w:r>
               <w:t>Sian</w:t>
             </w:r>
-          </w:p>
-        </w:tc>
-        <w:tc>
-          <w:tcPr>
-            <w:tcW w:w="1274" w:type="dxa"/>
-            <w:vAlign w:val="center"/>
-          </w:tcPr>
-          <w:p>
-            <w:pPr>
-              <w:jc w:val="center"/>
-              <w:cnfStyle w:val="000000100000" w:firstRow="0" w:lastRow="0" w:firstColumn="0" w:lastColumn="0" w:oddVBand="0" w:evenVBand="0" w:oddHBand="1" w:evenHBand="0" w:firstRowFirstColumn="0" w:firstRowLastColumn="0" w:lastRowFirstColumn="0" w:lastRowLastColumn="0"/>
-            </w:pPr>
-            <w:r>
-              <w:t>Joel</w:t>
-            </w:r>
-          </w:p>
-        </w:tc>
-        <w:tc>
-          <w:tcPr>
-            <w:tcW w:w="1223" w:type="dxa"/>
-            <w:vAlign w:val="center"/>
-          </w:tcPr>
-          <w:p>
-            <w:pPr>
-              <w:jc w:val="center"/>
-              <w:cnfStyle w:val="000000100000" w:firstRow="0" w:lastRow="0" w:firstColumn="0" w:lastColumn="0" w:oddVBand="0" w:evenVBand="0" w:oddHBand="1" w:evenHBand="0" w:firstRowFirstColumn="0" w:firstRowLastColumn="0" w:lastRowFirstColumn="0" w:lastRowLastColumn="0"/>
-            </w:pPr>
-            <w:proofErr w:type="spellStart"/>
-            <w:r>
-              <w:t>Kamyar</w:t>
-            </w:r>
-            <w:proofErr w:type="spellEnd"/>
           </w:p>
         </w:tc>
       </w:tr>
@@ -2740,15 +2123,7 @@
               <w:cnfStyle w:val="000000000000" w:firstRow="0" w:lastRow="0" w:firstColumn="0" w:lastColumn="0" w:oddVBand="0" w:evenVBand="0" w:oddHBand="0" w:evenHBand="0" w:firstRowFirstColumn="0" w:firstRowLastColumn="0" w:lastRowFirstColumn="0" w:lastRowLastColumn="0"/>
             </w:pPr>
             <w:r>
-              <w:t>Writing of remotely accessible monitoring/control software (</w:t>
-            </w:r>
-            <w:proofErr w:type="gramStart"/>
-            <w:r>
-              <w:t>i.e.</w:t>
-            </w:r>
-            <w:proofErr w:type="gramEnd"/>
-            <w:r>
-              <w:t xml:space="preserve"> mobile app, self-hosted website, etc).</w:t>
+              <w:t>Writing of visual recognition software, defining targets and non-targets.</w:t>
             </w:r>
           </w:p>
         </w:tc>
@@ -2762,40 +2137,38 @@
               <w:jc w:val="center"/>
               <w:cnfStyle w:val="000000000000" w:firstRow="0" w:lastRow="0" w:firstColumn="0" w:lastColumn="0" w:oddVBand="0" w:evenVBand="0" w:oddHBand="0" w:evenHBand="0" w:firstRowFirstColumn="0" w:firstRowLastColumn="0" w:lastRowFirstColumn="0" w:lastRowLastColumn="0"/>
             </w:pPr>
-            <w:proofErr w:type="spellStart"/>
+            <w:r>
+              <w:t>Sian</w:t>
+            </w:r>
+          </w:p>
+        </w:tc>
+        <w:tc>
+          <w:tcPr>
+            <w:tcW w:w="1274" w:type="dxa"/>
+            <w:vAlign w:val="center"/>
+          </w:tcPr>
+          <w:p>
+            <w:pPr>
+              <w:jc w:val="center"/>
+              <w:cnfStyle w:val="000000000000" w:firstRow="0" w:lastRow="0" w:firstColumn="0" w:lastColumn="0" w:oddVBand="0" w:evenVBand="0" w:oddHBand="0" w:evenHBand="0" w:firstRowFirstColumn="0" w:firstRowLastColumn="0" w:lastRowFirstColumn="0" w:lastRowLastColumn="0"/>
+            </w:pPr>
+            <w:r>
+              <w:t>Joel</w:t>
+            </w:r>
+          </w:p>
+        </w:tc>
+        <w:tc>
+          <w:tcPr>
+            <w:tcW w:w="1223" w:type="dxa"/>
+            <w:vAlign w:val="center"/>
+          </w:tcPr>
+          <w:p>
+            <w:pPr>
+              <w:jc w:val="center"/>
+              <w:cnfStyle w:val="000000000000" w:firstRow="0" w:lastRow="0" w:firstColumn="0" w:lastColumn="0" w:oddVBand="0" w:evenVBand="0" w:oddHBand="0" w:evenHBand="0" w:firstRowFirstColumn="0" w:firstRowLastColumn="0" w:lastRowFirstColumn="0" w:lastRowLastColumn="0"/>
+            </w:pPr>
             <w:r>
               <w:t>Kamyar</w:t>
-            </w:r>
-            <w:proofErr w:type="spellEnd"/>
-          </w:p>
-        </w:tc>
-        <w:tc>
-          <w:tcPr>
-            <w:tcW w:w="1274" w:type="dxa"/>
-            <w:vAlign w:val="center"/>
-          </w:tcPr>
-          <w:p>
-            <w:pPr>
-              <w:jc w:val="center"/>
-              <w:cnfStyle w:val="000000000000" w:firstRow="0" w:lastRow="0" w:firstColumn="0" w:lastColumn="0" w:oddVBand="0" w:evenVBand="0" w:oddHBand="0" w:evenHBand="0" w:firstRowFirstColumn="0" w:firstRowLastColumn="0" w:lastRowFirstColumn="0" w:lastRowLastColumn="0"/>
-            </w:pPr>
-            <w:r>
-              <w:t>Josh</w:t>
-            </w:r>
-          </w:p>
-        </w:tc>
-        <w:tc>
-          <w:tcPr>
-            <w:tcW w:w="1223" w:type="dxa"/>
-            <w:vAlign w:val="center"/>
-          </w:tcPr>
-          <w:p>
-            <w:pPr>
-              <w:jc w:val="center"/>
-              <w:cnfStyle w:val="000000000000" w:firstRow="0" w:lastRow="0" w:firstColumn="0" w:lastColumn="0" w:oddVBand="0" w:evenVBand="0" w:oddHBand="0" w:evenHBand="0" w:firstRowFirstColumn="0" w:firstRowLastColumn="0" w:lastRowFirstColumn="0" w:lastRowLastColumn="0"/>
-            </w:pPr>
-            <w:r>
-              <w:t>Joan</w:t>
             </w:r>
           </w:p>
         </w:tc>
@@ -2821,14 +2194,16 @@
               <w:cnfStyle w:val="000000100000" w:firstRow="0" w:lastRow="0" w:firstColumn="0" w:lastColumn="0" w:oddVBand="0" w:evenVBand="0" w:oddHBand="1" w:evenHBand="0" w:firstRowFirstColumn="0" w:firstRowLastColumn="0" w:lastRowFirstColumn="0" w:lastRowLastColumn="0"/>
             </w:pPr>
             <w:r>
-              <w:t>Writing of Error Codes where appropriate</w:t>
-            </w:r>
-          </w:p>
-        </w:tc>
-        <w:tc>
-          <w:tcPr>
-            <w:tcW w:w="3772" w:type="dxa"/>
-            <w:gridSpan w:val="3"/>
+              <w:t xml:space="preserve">Writing of remotely accessible monitoring/control software </w:t>
+            </w:r>
+            <w:r>
+              <w:t>(Android app)</w:t>
+            </w:r>
+          </w:p>
+        </w:tc>
+        <w:tc>
+          <w:tcPr>
+            <w:tcW w:w="1275" w:type="dxa"/>
             <w:vAlign w:val="center"/>
           </w:tcPr>
           <w:p>
@@ -2837,7 +2212,43 @@
               <w:cnfStyle w:val="000000100000" w:firstRow="0" w:lastRow="0" w:firstColumn="0" w:lastColumn="0" w:oddVBand="0" w:evenVBand="0" w:oddHBand="1" w:evenHBand="0" w:firstRowFirstColumn="0" w:firstRowLastColumn="0" w:lastRowFirstColumn="0" w:lastRowLastColumn="0"/>
             </w:pPr>
             <w:r>
-              <w:t>All S/W</w:t>
+              <w:t>Kamyar</w:t>
+            </w:r>
+          </w:p>
+          <w:p>
+            <w:pPr>
+              <w:jc w:val="center"/>
+              <w:cnfStyle w:val="000000100000" w:firstRow="0" w:lastRow="0" w:firstColumn="0" w:lastColumn="0" w:oddVBand="0" w:evenVBand="0" w:oddHBand="1" w:evenHBand="0" w:firstRowFirstColumn="0" w:firstRowLastColumn="0" w:lastRowFirstColumn="0" w:lastRowLastColumn="0"/>
+            </w:pPr>
+          </w:p>
+        </w:tc>
+        <w:tc>
+          <w:tcPr>
+            <w:tcW w:w="1274" w:type="dxa"/>
+            <w:vAlign w:val="center"/>
+          </w:tcPr>
+          <w:p>
+            <w:pPr>
+              <w:jc w:val="center"/>
+              <w:cnfStyle w:val="000000100000" w:firstRow="0" w:lastRow="0" w:firstColumn="0" w:lastColumn="0" w:oddVBand="0" w:evenVBand="0" w:oddHBand="1" w:evenHBand="0" w:firstRowFirstColumn="0" w:firstRowLastColumn="0" w:lastRowFirstColumn="0" w:lastRowLastColumn="0"/>
+            </w:pPr>
+            <w:r>
+              <w:t>Josh</w:t>
+            </w:r>
+          </w:p>
+        </w:tc>
+        <w:tc>
+          <w:tcPr>
+            <w:tcW w:w="1223" w:type="dxa"/>
+            <w:vAlign w:val="center"/>
+          </w:tcPr>
+          <w:p>
+            <w:pPr>
+              <w:jc w:val="center"/>
+              <w:cnfStyle w:val="000000100000" w:firstRow="0" w:lastRow="0" w:firstColumn="0" w:lastColumn="0" w:oddVBand="0" w:evenVBand="0" w:oddHBand="1" w:evenHBand="0" w:firstRowFirstColumn="0" w:firstRowLastColumn="0" w:lastRowFirstColumn="0" w:lastRowLastColumn="0"/>
+            </w:pPr>
+            <w:r>
+              <w:t>Sian</w:t>
             </w:r>
           </w:p>
         </w:tc>
@@ -2860,23 +2271,52 @@
               <w:cnfStyle w:val="000000000000" w:firstRow="0" w:lastRow="0" w:firstColumn="0" w:lastColumn="0" w:oddVBand="0" w:evenVBand="0" w:oddHBand="0" w:evenHBand="0" w:firstRowFirstColumn="0" w:firstRowLastColumn="0" w:lastRowFirstColumn="0" w:lastRowLastColumn="0"/>
             </w:pPr>
             <w:r>
-              <w:t>Writing/contributing to logging file to capture all important activities</w:t>
-            </w:r>
-          </w:p>
-        </w:tc>
-        <w:tc>
-          <w:tcPr>
-            <w:tcW w:w="3772" w:type="dxa"/>
-            <w:gridSpan w:val="3"/>
-            <w:vAlign w:val="center"/>
-          </w:tcPr>
-          <w:p>
-            <w:pPr>
-              <w:jc w:val="center"/>
-              <w:cnfStyle w:val="000000000000" w:firstRow="0" w:lastRow="0" w:firstColumn="0" w:lastColumn="0" w:oddVBand="0" w:evenVBand="0" w:oddHBand="0" w:evenHBand="0" w:firstRowFirstColumn="0" w:firstRowLastColumn="0" w:lastRowFirstColumn="0" w:lastRowLastColumn="0"/>
-            </w:pPr>
-            <w:r>
-              <w:t>All S/W</w:t>
+              <w:t>Writing of remotely accessible monitoring/control software (webserver and website)</w:t>
+            </w:r>
+          </w:p>
+        </w:tc>
+        <w:tc>
+          <w:tcPr>
+            <w:tcW w:w="1275" w:type="dxa"/>
+            <w:vAlign w:val="center"/>
+          </w:tcPr>
+          <w:p>
+            <w:pPr>
+              <w:jc w:val="center"/>
+              <w:cnfStyle w:val="000000000000" w:firstRow="0" w:lastRow="0" w:firstColumn="0" w:lastColumn="0" w:oddVBand="0" w:evenVBand="0" w:oddHBand="0" w:evenHBand="0" w:firstRowFirstColumn="0" w:firstRowLastColumn="0" w:lastRowFirstColumn="0" w:lastRowLastColumn="0"/>
+            </w:pPr>
+            <w:r>
+              <w:t>Josh</w:t>
+            </w:r>
+          </w:p>
+        </w:tc>
+        <w:tc>
+          <w:tcPr>
+            <w:tcW w:w="1274" w:type="dxa"/>
+            <w:vAlign w:val="center"/>
+          </w:tcPr>
+          <w:p>
+            <w:pPr>
+              <w:jc w:val="center"/>
+              <w:cnfStyle w:val="000000000000" w:firstRow="0" w:lastRow="0" w:firstColumn="0" w:lastColumn="0" w:oddVBand="0" w:evenVBand="0" w:oddHBand="0" w:evenHBand="0" w:firstRowFirstColumn="0" w:firstRowLastColumn="0" w:lastRowFirstColumn="0" w:lastRowLastColumn="0"/>
+            </w:pPr>
+            <w:r>
+              <w:t>Kamyar</w:t>
+            </w:r>
+          </w:p>
+        </w:tc>
+        <w:tc>
+          <w:tcPr>
+            <w:tcW w:w="1223" w:type="dxa"/>
+            <w:vAlign w:val="center"/>
+          </w:tcPr>
+          <w:p>
+            <w:pPr>
+              <w:jc w:val="center"/>
+              <w:cnfStyle w:val="000000000000" w:firstRow="0" w:lastRow="0" w:firstColumn="0" w:lastColumn="0" w:oddVBand="0" w:evenVBand="0" w:oddHBand="0" w:evenHBand="0" w:firstRowFirstColumn="0" w:firstRowLastColumn="0" w:lastRowFirstColumn="0" w:lastRowLastColumn="0"/>
+            </w:pPr>
+            <w:r>
+              <w:t>Sian</w:t>
             </w:r>
           </w:p>
         </w:tc>
@@ -2889,17 +2329,9 @@
           <w:tcPr>
             <w:cnfStyle w:val="001000000000" w:firstRow="0" w:lastRow="0" w:firstColumn="1" w:lastColumn="0" w:oddVBand="0" w:evenVBand="0" w:oddHBand="0" w:evenHBand="0" w:firstRowFirstColumn="0" w:firstRowLastColumn="0" w:lastRowFirstColumn="0" w:lastRowLastColumn="0"/>
             <w:tcW w:w="1523" w:type="dxa"/>
-            <w:vMerge w:val="restart"/>
-            <w:vAlign w:val="center"/>
-          </w:tcPr>
-          <w:p>
-            <w:pPr>
-              <w:jc w:val="center"/>
-            </w:pPr>
-            <w:r>
-              <w:t>Miscellaneous</w:t>
-            </w:r>
-          </w:p>
+            <w:vMerge/>
+          </w:tcPr>
+          <w:p/>
         </w:tc>
         <w:tc>
           <w:tcPr>
@@ -2910,7 +2342,7 @@
               <w:cnfStyle w:val="000000100000" w:firstRow="0" w:lastRow="0" w:firstColumn="0" w:lastColumn="0" w:oddVBand="0" w:evenVBand="0" w:oddHBand="1" w:evenHBand="0" w:firstRowFirstColumn="0" w:firstRowLastColumn="0" w:lastRowFirstColumn="0" w:lastRowLastColumn="0"/>
             </w:pPr>
             <w:r>
-              <w:t>Updating Readme file</w:t>
+              <w:t>Writing of Error Codes where appropriate</w:t>
             </w:r>
           </w:p>
         </w:tc>
@@ -2926,7 +2358,7 @@
               <w:cnfStyle w:val="000000100000" w:firstRow="0" w:lastRow="0" w:firstColumn="0" w:lastColumn="0" w:oddVBand="0" w:evenVBand="0" w:oddHBand="1" w:evenHBand="0" w:firstRowFirstColumn="0" w:firstRowLastColumn="0" w:lastRowFirstColumn="0" w:lastRowLastColumn="0"/>
             </w:pPr>
             <w:r>
-              <w:t>All</w:t>
+              <w:t>All S/W</w:t>
             </w:r>
           </w:p>
         </w:tc>
@@ -2949,7 +2381,7 @@
               <w:cnfStyle w:val="000000000000" w:firstRow="0" w:lastRow="0" w:firstColumn="0" w:lastColumn="0" w:oddVBand="0" w:evenVBand="0" w:oddHBand="0" w:evenHBand="0" w:firstRowFirstColumn="0" w:firstRowLastColumn="0" w:lastRowFirstColumn="0" w:lastRowLastColumn="0"/>
             </w:pPr>
             <w:r>
-              <w:t>Creating supporting documentation where appropriate explaining aspects of the project</w:t>
+              <w:t>Writing/contributing to logging file to capture all important activities</w:t>
             </w:r>
           </w:p>
         </w:tc>
@@ -2965,13 +2397,107 @@
               <w:cnfStyle w:val="000000000000" w:firstRow="0" w:lastRow="0" w:firstColumn="0" w:lastColumn="0" w:oddVBand="0" w:evenVBand="0" w:oddHBand="0" w:evenHBand="0" w:firstRowFirstColumn="0" w:firstRowLastColumn="0" w:lastRowFirstColumn="0" w:lastRowLastColumn="0"/>
             </w:pPr>
             <w:r>
+              <w:t>All S/W</w:t>
+            </w:r>
+          </w:p>
+        </w:tc>
+      </w:tr>
+      <w:tr>
+        <w:trPr>
+          <w:cnfStyle w:val="000000100000" w:firstRow="0" w:lastRow="0" w:firstColumn="0" w:lastColumn="0" w:oddVBand="0" w:evenVBand="0" w:oddHBand="1" w:evenHBand="0" w:firstRowFirstColumn="0" w:firstRowLastColumn="0" w:lastRowFirstColumn="0" w:lastRowLastColumn="0"/>
+        </w:trPr>
+        <w:tc>
+          <w:tcPr>
+            <w:cnfStyle w:val="001000000000" w:firstRow="0" w:lastRow="0" w:firstColumn="1" w:lastColumn="0" w:oddVBand="0" w:evenVBand="0" w:oddHBand="0" w:evenHBand="0" w:firstRowFirstColumn="0" w:firstRowLastColumn="0" w:lastRowFirstColumn="0" w:lastRowLastColumn="0"/>
+            <w:tcW w:w="1523" w:type="dxa"/>
+            <w:vMerge w:val="restart"/>
+            <w:vAlign w:val="center"/>
+          </w:tcPr>
+          <w:p>
+            <w:pPr>
+              <w:jc w:val="center"/>
+            </w:pPr>
+            <w:r>
+              <w:t>Miscellaneous</w:t>
+            </w:r>
+          </w:p>
+        </w:tc>
+        <w:tc>
+          <w:tcPr>
+            <w:tcW w:w="3721" w:type="dxa"/>
+          </w:tcPr>
+          <w:p>
+            <w:pPr>
+              <w:cnfStyle w:val="000000100000" w:firstRow="0" w:lastRow="0" w:firstColumn="0" w:lastColumn="0" w:oddVBand="0" w:evenVBand="0" w:oddHBand="1" w:evenHBand="0" w:firstRowFirstColumn="0" w:firstRowLastColumn="0" w:lastRowFirstColumn="0" w:lastRowLastColumn="0"/>
+            </w:pPr>
+            <w:r>
+              <w:t>Updating R</w:t>
+            </w:r>
+            <w:r>
+              <w:t>README</w:t>
+            </w:r>
+            <w:r>
+              <w:t xml:space="preserve"> file</w:t>
+            </w:r>
+          </w:p>
+        </w:tc>
+        <w:tc>
+          <w:tcPr>
+            <w:tcW w:w="3772" w:type="dxa"/>
+            <w:gridSpan w:val="3"/>
+            <w:vAlign w:val="center"/>
+          </w:tcPr>
+          <w:p>
+            <w:pPr>
+              <w:jc w:val="center"/>
+              <w:cnfStyle w:val="000000100000" w:firstRow="0" w:lastRow="0" w:firstColumn="0" w:lastColumn="0" w:oddVBand="0" w:evenVBand="0" w:oddHBand="1" w:evenHBand="0" w:firstRowFirstColumn="0" w:firstRowLastColumn="0" w:lastRowFirstColumn="0" w:lastRowLastColumn="0"/>
+            </w:pPr>
+            <w:r>
+              <w:t>All</w:t>
+            </w:r>
+          </w:p>
+        </w:tc>
+      </w:tr>
+      <w:tr>
+        <w:tc>
+          <w:tcPr>
+            <w:cnfStyle w:val="001000000000" w:firstRow="0" w:lastRow="0" w:firstColumn="1" w:lastColumn="0" w:oddVBand="0" w:evenVBand="0" w:oddHBand="0" w:evenHBand="0" w:firstRowFirstColumn="0" w:firstRowLastColumn="0" w:lastRowFirstColumn="0" w:lastRowLastColumn="0"/>
+            <w:tcW w:w="1523" w:type="dxa"/>
+            <w:vMerge/>
+          </w:tcPr>
+          <w:p/>
+        </w:tc>
+        <w:tc>
+          <w:tcPr>
+            <w:tcW w:w="3721" w:type="dxa"/>
+          </w:tcPr>
+          <w:p>
+            <w:pPr>
+              <w:cnfStyle w:val="000000000000" w:firstRow="0" w:lastRow="0" w:firstColumn="0" w:lastColumn="0" w:oddVBand="0" w:evenVBand="0" w:oddHBand="0" w:evenHBand="0" w:firstRowFirstColumn="0" w:firstRowLastColumn="0" w:lastRowFirstColumn="0" w:lastRowLastColumn="0"/>
+            </w:pPr>
+            <w:r>
+              <w:t>Creating supporting documentation where appropriate explaining aspects of the project</w:t>
+            </w:r>
+          </w:p>
+        </w:tc>
+        <w:tc>
+          <w:tcPr>
+            <w:tcW w:w="3772" w:type="dxa"/>
+            <w:gridSpan w:val="3"/>
+            <w:vAlign w:val="center"/>
+          </w:tcPr>
+          <w:p>
+            <w:pPr>
+              <w:jc w:val="center"/>
+              <w:cnfStyle w:val="000000000000" w:firstRow="0" w:lastRow="0" w:firstColumn="0" w:lastColumn="0" w:oddVBand="0" w:evenVBand="0" w:oddHBand="0" w:evenHBand="0" w:firstRowFirstColumn="0" w:firstRowLastColumn="0" w:lastRowFirstColumn="0" w:lastRowLastColumn="0"/>
+            </w:pPr>
+            <w:r>
               <w:t>All</w:t>
             </w:r>
           </w:p>
         </w:tc>
       </w:tr>
     </w:tbl>
-    <w:p/>
     <w:p>
       <w:pPr>
         <w:pStyle w:val="Heading2"/>
@@ -3022,13 +2548,8 @@
       <w:r>
         <w:t xml:space="preserve"> and sentry position information. Possibility of control including sleep and wake commands, </w:t>
       </w:r>
-      <w:proofErr w:type="gramStart"/>
-      <w:r>
-        <w:t>adding</w:t>
-      </w:r>
-      <w:proofErr w:type="gramEnd"/>
-      <w:r>
-        <w:t xml:space="preserve"> </w:t>
+      <w:r>
+        <w:t xml:space="preserve">adding </w:t>
       </w:r>
       <w:r>
         <w:t>and removing persons from the target list, and manual control of the sentry’s position.</w:t>
@@ -3038,7 +2559,14 @@
       <w:pPr>
         <w:pStyle w:val="Heading2"/>
       </w:pPr>
-      <w:r>
+    </w:p>
+    <w:p/>
+    <w:p>
+      <w:pPr>
+        <w:pStyle w:val="Heading2"/>
+      </w:pPr>
+      <w:r>
+        <w:lastRenderedPageBreak/>
         <w:t>Ethical Considerations</w:t>
       </w:r>
     </w:p>
@@ -3051,19 +2579,6 @@
       </w:r>
       <w:r>
         <w:t>license should be used to limit how the associated code is used. Further considerations shall be covered in the project report.</w:t>
-      </w:r>
-    </w:p>
-    <w:p>
-      <w:pPr>
-        <w:rPr>
-          <w:rFonts w:asciiTheme="majorHAnsi" w:eastAsiaTheme="majorEastAsia" w:hAnsiTheme="majorHAnsi" w:cstheme="majorBidi"/>
-          <w:color w:val="2F5496" w:themeColor="accent1" w:themeShade="BF"/>
-          <w:sz w:val="26"/>
-          <w:szCs w:val="26"/>
-        </w:rPr>
-      </w:pPr>
-      <w:r>
-        <w:br w:type="page"/>
       </w:r>
     </w:p>
     <w:p>
@@ -3071,7 +2586,6 @@
         <w:pStyle w:val="Heading2"/>
       </w:pPr>
       <w:r>
-        <w:lastRenderedPageBreak/>
         <w:t>Health and Safety</w:t>
       </w:r>
     </w:p>
@@ -4620,12 +4134,21 @@
 </file>
 
 <file path=customXml/item1.xml><?xml version="1.0" encoding="utf-8"?>
+<?mso-contentType ?>
+<FormTemplates xmlns="http://schemas.microsoft.com/sharepoint/v3/contenttype/forms">
+  <Display>DocumentLibraryForm</Display>
+  <Edit>DocumentLibraryForm</Edit>
+  <New>DocumentLibraryForm</New>
+</FormTemplates>
+</file>
+
+<file path=customXml/item2.xml><?xml version="1.0" encoding="utf-8"?>
 <p:properties xmlns:p="http://schemas.microsoft.com/office/2006/metadata/properties" xmlns:xsi="http://www.w3.org/2001/XMLSchema-instance" xmlns:pc="http://schemas.microsoft.com/office/infopath/2007/PartnerControls">
   <documentManagement/>
 </p:properties>
 </file>
 
-<file path=customXml/item2.xml><?xml version="1.0" encoding="utf-8"?>
+<file path=customXml/item3.xml><?xml version="1.0" encoding="utf-8"?>
 <ct:contentTypeSchema xmlns:ct="http://schemas.microsoft.com/office/2006/metadata/contentType" xmlns:ma="http://schemas.microsoft.com/office/2006/metadata/properties/metaAttributes" ct:_="" ma:_="" ma:contentTypeName="Document" ma:contentTypeID="0x010100C34B10CA6404474A8D8CA9F947250C8E" ma:contentTypeVersion="4" ma:contentTypeDescription="Create a new document." ma:contentTypeScope="" ma:versionID="28b693bd28b009dbe040253e33b7a67c">
   <xsd:schema xmlns:xsd="http://www.w3.org/2001/XMLSchema" xmlns:xs="http://www.w3.org/2001/XMLSchema" xmlns:p="http://schemas.microsoft.com/office/2006/metadata/properties" xmlns:ns2="22dcfbc2-d824-4860-bd92-c5bc66950094" targetNamespace="http://schemas.microsoft.com/office/2006/metadata/properties" ma:root="true" ma:fieldsID="41765acab6ce2b1dc8f3286ee40af675" ns2:_="">
     <xsd:import namespace="22dcfbc2-d824-4860-bd92-c5bc66950094"/>
@@ -4769,16 +4292,15 @@
 </ct:contentTypeSchema>
 </file>
 
-<file path=customXml/item3.xml><?xml version="1.0" encoding="utf-8"?>
-<?mso-contentType ?>
-<FormTemplates xmlns="http://schemas.microsoft.com/sharepoint/v3/contenttype/forms">
-  <Display>DocumentLibraryForm</Display>
-  <Edit>DocumentLibraryForm</Edit>
-  <New>DocumentLibraryForm</New>
-</FormTemplates>
+<file path=customXml/itemProps1.xml><?xml version="1.0" encoding="utf-8"?>
+<ds:datastoreItem xmlns:ds="http://schemas.openxmlformats.org/officeDocument/2006/customXml" ds:itemID="{D3BBA4A3-D376-4861-9653-7FE09D416B2A}">
+  <ds:schemaRefs>
+    <ds:schemaRef ds:uri="http://schemas.microsoft.com/sharepoint/v3/contenttype/forms"/>
+  </ds:schemaRefs>
+</ds:datastoreItem>
 </file>
 
-<file path=customXml/itemProps1.xml><?xml version="1.0" encoding="utf-8"?>
+<file path=customXml/itemProps2.xml><?xml version="1.0" encoding="utf-8"?>
 <ds:datastoreItem xmlns:ds="http://schemas.openxmlformats.org/officeDocument/2006/customXml" ds:itemID="{5C49D02F-50DD-4FE6-9723-A2CDC3DF219D}">
   <ds:schemaRefs>
     <ds:schemaRef ds:uri="http://schemas.microsoft.com/office/2006/metadata/properties"/>
@@ -4787,7 +4309,7 @@
 </ds:datastoreItem>
 </file>
 
-<file path=customXml/itemProps2.xml><?xml version="1.0" encoding="utf-8"?>
+<file path=customXml/itemProps3.xml><?xml version="1.0" encoding="utf-8"?>
 <ds:datastoreItem xmlns:ds="http://schemas.openxmlformats.org/officeDocument/2006/customXml" ds:itemID="{685C8007-B2ED-48B1-8671-53CF732A810C}">
   <ds:schemaRefs>
     <ds:schemaRef ds:uri="http://schemas.microsoft.com/office/2006/metadata/contentType"/>
@@ -4803,12 +4325,4 @@
     <ds:schemaRef ds:uri="http://schemas.microsoft.com/internal/obd"/>
   </ds:schemaRefs>
 </ds:datastoreItem>
-</file>
-
-<file path=customXml/itemProps3.xml><?xml version="1.0" encoding="utf-8"?>
-<ds:datastoreItem xmlns:ds="http://schemas.openxmlformats.org/officeDocument/2006/customXml" ds:itemID="{D3BBA4A3-D376-4861-9653-7FE09D416B2A}">
-  <ds:schemaRefs>
-    <ds:schemaRef ds:uri="http://schemas.microsoft.com/sharepoint/v3/contenttype/forms"/>
-  </ds:schemaRefs>
-</ds:datastoreItem>
 </file>
</xml_diff>